<commit_message>
mapping query ui completed
</commit_message>
<xml_diff>
--- a/raws/project/mapping query ui.docx
+++ b/raws/project/mapping query ui.docx
@@ -10,21 +10,71 @@
           <w:numId w:val="1"/>
         </w:numPr>
       </w:pPr>
-      <w:r>
-        <w:t>Inserimento di una nuova collezione</w:t>
-      </w:r>
-    </w:p>
-    <w:p>
-      <w:pPr>
-        <w:rPr>
-          <w:lang w:val="it-IT"/>
-        </w:rPr>
-      </w:pPr>
-      <w:r>
-        <w:rPr>
-          <w:lang w:val="it-IT"/>
-        </w:rPr>
-        <w:t>Login utente&gt;Mie collezioni&gt;Nuova collezione</w:t>
+      <w:proofErr w:type="spellStart"/>
+      <w:r>
+        <w:t>Inserimento</w:t>
+      </w:r>
+      <w:proofErr w:type="spellEnd"/>
+      <w:r>
+        <w:t xml:space="preserve"> di </w:t>
+      </w:r>
+      <w:proofErr w:type="spellStart"/>
+      <w:r>
+        <w:t>una</w:t>
+      </w:r>
+      <w:proofErr w:type="spellEnd"/>
+      <w:r>
+        <w:t xml:space="preserve"> </w:t>
+      </w:r>
+      <w:proofErr w:type="spellStart"/>
+      <w:r>
+        <w:t>nuova</w:t>
+      </w:r>
+      <w:proofErr w:type="spellEnd"/>
+      <w:r>
+        <w:t xml:space="preserve"> </w:t>
+      </w:r>
+      <w:proofErr w:type="spellStart"/>
+      <w:r>
+        <w:t>collezione</w:t>
+      </w:r>
+      <w:proofErr w:type="spellEnd"/>
+    </w:p>
+    <w:p>
+      <w:pPr>
+        <w:rPr>
+          <w:lang w:val="it-IT"/>
+        </w:rPr>
+      </w:pPr>
+      <w:r>
+        <w:rPr>
+          <w:lang w:val="it-IT"/>
+        </w:rPr>
+        <w:t>Login utente</w:t>
+      </w:r>
+      <w:r>
+        <w:rPr>
+          <w:lang w:val="it-IT"/>
+        </w:rPr>
+        <w:t xml:space="preserve"> con credenziali “user” “user”</w:t>
+      </w:r>
+      <w:r>
+        <w:rPr>
+          <w:lang w:val="it-IT"/>
+        </w:rPr>
+        <w:t>&gt;</w:t>
+      </w:r>
+      <w:r>
+        <w:rPr>
+          <w:lang w:val="it-IT"/>
+        </w:rPr>
+        <w:t>Collezioni private</w:t>
+      </w:r>
+      <w:r>
+        <w:rPr>
+          <w:lang w:val="it-IT"/>
+        </w:rPr>
+        <w:t>&gt;Nuova collezione</w:t>
       </w:r>
     </w:p>
     <w:p>
@@ -109,7 +159,31 @@
         <w:rPr>
           <w:lang w:val="it-IT"/>
         </w:rPr>
-        <w:t>Login utente&gt;Mie collezioni</w:t>
+        <w:t>Login utente</w:t>
+      </w:r>
+      <w:r>
+        <w:rPr>
+          <w:lang w:val="it-IT"/>
+        </w:rPr>
+        <w:t xml:space="preserve"> con credenziali “user” “user”</w:t>
+      </w:r>
+      <w:r>
+        <w:rPr>
+          <w:lang w:val="it-IT"/>
+        </w:rPr>
+        <w:t>&gt;</w:t>
+      </w:r>
+      <w:r>
+        <w:rPr>
+          <w:lang w:val="it-IT"/>
+        </w:rPr>
+        <w:t xml:space="preserve"> </w:t>
+      </w:r>
+      <w:r>
+        <w:rPr>
+          <w:lang w:val="it-IT"/>
+        </w:rPr>
+        <w:t>Collezioni private</w:t>
       </w:r>
       <w:r>
         <w:rPr>
@@ -183,7 +257,1375 @@
         <w:rPr>
           <w:lang w:val="it-IT"/>
         </w:rPr>
-        <w:t>Login utente&gt;Mie collezioni</w:t>
+        <w:t>Login utente</w:t>
+      </w:r>
+      <w:r>
+        <w:rPr>
+          <w:lang w:val="it-IT"/>
+        </w:rPr>
+        <w:t xml:space="preserve"> con credenziali “user” “user”</w:t>
+      </w:r>
+      <w:r>
+        <w:rPr>
+          <w:lang w:val="it-IT"/>
+        </w:rPr>
+        <w:t>&gt;</w:t>
+      </w:r>
+      <w:r>
+        <w:rPr>
+          <w:lang w:val="it-IT"/>
+        </w:rPr>
+        <w:t xml:space="preserve"> </w:t>
+      </w:r>
+      <w:r>
+        <w:rPr>
+          <w:lang w:val="it-IT"/>
+        </w:rPr>
+        <w:t>Collezioni private</w:t>
+      </w:r>
+      <w:r>
+        <w:rPr>
+          <w:lang w:val="it-IT"/>
+        </w:rPr>
+        <w:t>&gt;Scelgo una collezione&gt;</w:t>
+      </w:r>
+      <w:r>
+        <w:rPr>
+          <w:lang w:val="it-IT"/>
+        </w:rPr>
+        <w:t>Scelgo un disco&gt;Visualizza&gt;Inserisci Traccia&gt;</w:t>
+      </w:r>
+    </w:p>
+    <w:p>
+      <w:pPr>
+        <w:rPr>
+          <w:lang w:val="it-IT"/>
+        </w:rPr>
+      </w:pPr>
+      <w:r>
+        <w:rPr>
+          <w:noProof/>
+        </w:rPr>
+        <w:drawing>
+          <wp:inline distT="0" distB="0" distL="0" distR="0" wp14:anchorId="236FB166" wp14:editId="158365D0">
+            <wp:extent cx="5731510" cy="3716655"/>
+            <wp:effectExtent l="0" t="0" r="2540" b="0"/>
+            <wp:docPr id="755365795" name="Picture 1"/>
+            <wp:cNvGraphicFramePr>
+              <a:graphicFrameLocks xmlns:a="http://schemas.openxmlformats.org/drawingml/2006/main" noChangeAspect="1"/>
+            </wp:cNvGraphicFramePr>
+            <a:graphic xmlns:a="http://schemas.openxmlformats.org/drawingml/2006/main">
+              <a:graphicData uri="http://schemas.openxmlformats.org/drawingml/2006/picture">
+                <pic:pic xmlns:pic="http://schemas.openxmlformats.org/drawingml/2006/picture">
+                  <pic:nvPicPr>
+                    <pic:cNvPr id="755365795" name=""/>
+                    <pic:cNvPicPr/>
+                  </pic:nvPicPr>
+                  <pic:blipFill>
+                    <a:blip r:embed="rId7"/>
+                    <a:stretch>
+                      <a:fillRect/>
+                    </a:stretch>
+                  </pic:blipFill>
+                  <pic:spPr>
+                    <a:xfrm>
+                      <a:off x="0" y="0"/>
+                      <a:ext cx="5731510" cy="3716655"/>
+                    </a:xfrm>
+                    <a:prstGeom prst="rect">
+                      <a:avLst/>
+                    </a:prstGeom>
+                  </pic:spPr>
+                </pic:pic>
+              </a:graphicData>
+            </a:graphic>
+          </wp:inline>
+        </w:drawing>
+      </w:r>
+    </w:p>
+    <w:p>
+      <w:pPr>
+        <w:rPr>
+          <w:lang w:val="it-IT"/>
+        </w:rPr>
+      </w:pPr>
+    </w:p>
+    <w:p>
+      <w:pPr>
+        <w:pStyle w:val="ListParagraph"/>
+        <w:numPr>
+          <w:ilvl w:val="0"/>
+          <w:numId w:val="1"/>
+        </w:numPr>
+        <w:rPr>
+          <w:lang w:val="it-IT"/>
+        </w:rPr>
+      </w:pPr>
+      <w:r>
+        <w:rPr>
+          <w:lang w:val="it-IT"/>
+        </w:rPr>
+        <w:lastRenderedPageBreak/>
+        <w:t>Modifica dello stato di pubblicazione di una collezione (da privata a pubblica e viceversa) e aggiunta di nuove condivisioni a una collezione.</w:t>
+      </w:r>
+    </w:p>
+    <w:p>
+      <w:pPr>
+        <w:rPr>
+          <w:lang w:val="it-IT"/>
+        </w:rPr>
+      </w:pPr>
+      <w:r>
+        <w:rPr>
+          <w:lang w:val="it-IT"/>
+        </w:rPr>
+        <w:t>Login utente</w:t>
+      </w:r>
+      <w:r>
+        <w:rPr>
+          <w:lang w:val="it-IT"/>
+        </w:rPr>
+        <w:t xml:space="preserve"> con credenziali “user” “user”</w:t>
+      </w:r>
+      <w:r>
+        <w:rPr>
+          <w:lang w:val="it-IT"/>
+        </w:rPr>
+        <w:t>&gt;</w:t>
+      </w:r>
+      <w:r>
+        <w:rPr>
+          <w:lang w:val="it-IT"/>
+        </w:rPr>
+        <w:t xml:space="preserve"> </w:t>
+      </w:r>
+      <w:r>
+        <w:rPr>
+          <w:lang w:val="it-IT"/>
+        </w:rPr>
+        <w:t>Collezioni private&gt;Modifica</w:t>
+      </w:r>
+    </w:p>
+    <w:p>
+      <w:pPr>
+        <w:rPr>
+          <w:lang w:val="it-IT"/>
+        </w:rPr>
+      </w:pPr>
+      <w:r>
+        <w:rPr>
+          <w:noProof/>
+        </w:rPr>
+        <w:drawing>
+          <wp:inline distT="0" distB="0" distL="0" distR="0" wp14:anchorId="705E60F4" wp14:editId="3D6EF1C0">
+            <wp:extent cx="5731510" cy="3761105"/>
+            <wp:effectExtent l="0" t="0" r="2540" b="0"/>
+            <wp:docPr id="1722554899" name="Picture 1"/>
+            <wp:cNvGraphicFramePr>
+              <a:graphicFrameLocks xmlns:a="http://schemas.openxmlformats.org/drawingml/2006/main" noChangeAspect="1"/>
+            </wp:cNvGraphicFramePr>
+            <a:graphic xmlns:a="http://schemas.openxmlformats.org/drawingml/2006/main">
+              <a:graphicData uri="http://schemas.openxmlformats.org/drawingml/2006/picture">
+                <pic:pic xmlns:pic="http://schemas.openxmlformats.org/drawingml/2006/picture">
+                  <pic:nvPicPr>
+                    <pic:cNvPr id="1722554899" name=""/>
+                    <pic:cNvPicPr/>
+                  </pic:nvPicPr>
+                  <pic:blipFill>
+                    <a:blip r:embed="rId8"/>
+                    <a:stretch>
+                      <a:fillRect/>
+                    </a:stretch>
+                  </pic:blipFill>
+                  <pic:spPr>
+                    <a:xfrm>
+                      <a:off x="0" y="0"/>
+                      <a:ext cx="5731510" cy="3761105"/>
+                    </a:xfrm>
+                    <a:prstGeom prst="rect">
+                      <a:avLst/>
+                    </a:prstGeom>
+                  </pic:spPr>
+                </pic:pic>
+              </a:graphicData>
+            </a:graphic>
+          </wp:inline>
+        </w:drawing>
+      </w:r>
+    </w:p>
+    <w:p>
+      <w:pPr>
+        <w:pStyle w:val="ListParagraph"/>
+        <w:numPr>
+          <w:ilvl w:val="0"/>
+          <w:numId w:val="1"/>
+        </w:numPr>
+        <w:rPr>
+          <w:lang w:val="it-IT"/>
+        </w:rPr>
+      </w:pPr>
+      <w:r>
+        <w:rPr>
+          <w:lang w:val="it-IT"/>
+        </w:rPr>
+        <w:t>Rimozione di un disco da una collezione</w:t>
+      </w:r>
+    </w:p>
+    <w:p>
+      <w:pPr>
+        <w:rPr>
+          <w:lang w:val="it-IT"/>
+        </w:rPr>
+      </w:pPr>
+      <w:r>
+        <w:rPr>
+          <w:lang w:val="it-IT"/>
+        </w:rPr>
+        <w:t>Login utente con credenziali “user” “user”&gt; Collezioni private&gt;</w:t>
+      </w:r>
+      <w:r>
+        <w:rPr>
+          <w:lang w:val="it-IT"/>
+        </w:rPr>
+        <w:t>Visualizza</w:t>
+      </w:r>
+      <w:r>
+        <w:rPr>
+          <w:lang w:val="it-IT"/>
+        </w:rPr>
+        <w:t>&gt;</w:t>
+      </w:r>
+      <w:r>
+        <w:rPr>
+          <w:lang w:val="it-IT"/>
+        </w:rPr>
+        <w:t>Scegli un disco da eliminare</w:t>
+      </w:r>
+      <w:r>
+        <w:rPr>
+          <w:lang w:val="it-IT"/>
+        </w:rPr>
+        <w:t>&gt;Elimina</w:t>
+      </w:r>
+    </w:p>
+    <w:p>
+      <w:pPr>
+        <w:rPr>
+          <w:lang w:val="it-IT"/>
+        </w:rPr>
+      </w:pPr>
+      <w:r>
+        <w:rPr>
+          <w:noProof/>
+        </w:rPr>
+        <w:lastRenderedPageBreak/>
+        <w:drawing>
+          <wp:inline distT="0" distB="0" distL="0" distR="0" wp14:anchorId="00792313" wp14:editId="50351A69">
+            <wp:extent cx="5731510" cy="3752850"/>
+            <wp:effectExtent l="0" t="0" r="2540" b="0"/>
+            <wp:docPr id="2119174646" name="Picture 1"/>
+            <wp:cNvGraphicFramePr>
+              <a:graphicFrameLocks xmlns:a="http://schemas.openxmlformats.org/drawingml/2006/main" noChangeAspect="1"/>
+            </wp:cNvGraphicFramePr>
+            <a:graphic xmlns:a="http://schemas.openxmlformats.org/drawingml/2006/main">
+              <a:graphicData uri="http://schemas.openxmlformats.org/drawingml/2006/picture">
+                <pic:pic xmlns:pic="http://schemas.openxmlformats.org/drawingml/2006/picture">
+                  <pic:nvPicPr>
+                    <pic:cNvPr id="2119174646" name=""/>
+                    <pic:cNvPicPr/>
+                  </pic:nvPicPr>
+                  <pic:blipFill>
+                    <a:blip r:embed="rId9"/>
+                    <a:stretch>
+                      <a:fillRect/>
+                    </a:stretch>
+                  </pic:blipFill>
+                  <pic:spPr>
+                    <a:xfrm>
+                      <a:off x="0" y="0"/>
+                      <a:ext cx="5731510" cy="3752850"/>
+                    </a:xfrm>
+                    <a:prstGeom prst="rect">
+                      <a:avLst/>
+                    </a:prstGeom>
+                  </pic:spPr>
+                </pic:pic>
+              </a:graphicData>
+            </a:graphic>
+          </wp:inline>
+        </w:drawing>
+      </w:r>
+    </w:p>
+    <w:p>
+      <w:pPr>
+        <w:pStyle w:val="ListParagraph"/>
+        <w:numPr>
+          <w:ilvl w:val="0"/>
+          <w:numId w:val="1"/>
+        </w:numPr>
+        <w:rPr>
+          <w:lang w:val="it-IT"/>
+        </w:rPr>
+      </w:pPr>
+      <w:proofErr w:type="spellStart"/>
+      <w:r>
+        <w:t>Rimozione</w:t>
+      </w:r>
+      <w:proofErr w:type="spellEnd"/>
+      <w:r>
+        <w:t xml:space="preserve"> di </w:t>
+      </w:r>
+      <w:proofErr w:type="spellStart"/>
+      <w:r>
+        <w:t>una</w:t>
+      </w:r>
+      <w:proofErr w:type="spellEnd"/>
+      <w:r>
+        <w:t xml:space="preserve"> </w:t>
+      </w:r>
+      <w:proofErr w:type="spellStart"/>
+      <w:r>
+        <w:t>collezione</w:t>
+      </w:r>
+      <w:proofErr w:type="spellEnd"/>
+    </w:p>
+    <w:p>
+      <w:pPr>
+        <w:rPr>
+          <w:lang w:val="it-IT"/>
+        </w:rPr>
+      </w:pPr>
+      <w:r>
+        <w:rPr>
+          <w:lang w:val="it-IT"/>
+        </w:rPr>
+        <w:t>Login utente con credenziali “user” “user”&gt; Collezioni private&gt;</w:t>
+      </w:r>
+      <w:r>
+        <w:rPr>
+          <w:lang w:val="it-IT"/>
+        </w:rPr>
+        <w:t>Scegli una collezione da cancellare</w:t>
+      </w:r>
+      <w:r>
+        <w:rPr>
+          <w:lang w:val="it-IT"/>
+        </w:rPr>
+        <w:t>&gt;</w:t>
+      </w:r>
+      <w:r>
+        <w:rPr>
+          <w:lang w:val="it-IT"/>
+        </w:rPr>
+        <w:t>Cancella</w:t>
+      </w:r>
+    </w:p>
+    <w:p>
+      <w:pPr>
+        <w:rPr>
+          <w:lang w:val="it-IT"/>
+        </w:rPr>
+      </w:pPr>
+      <w:r>
+        <w:rPr>
+          <w:noProof/>
+        </w:rPr>
+        <w:drawing>
+          <wp:inline distT="0" distB="0" distL="0" distR="0" wp14:anchorId="220BF8E8" wp14:editId="3E5A4828">
+            <wp:extent cx="5731510" cy="3778885"/>
+            <wp:effectExtent l="0" t="0" r="2540" b="0"/>
+            <wp:docPr id="1659036398" name="Picture 1"/>
+            <wp:cNvGraphicFramePr>
+              <a:graphicFrameLocks xmlns:a="http://schemas.openxmlformats.org/drawingml/2006/main" noChangeAspect="1"/>
+            </wp:cNvGraphicFramePr>
+            <a:graphic xmlns:a="http://schemas.openxmlformats.org/drawingml/2006/main">
+              <a:graphicData uri="http://schemas.openxmlformats.org/drawingml/2006/picture">
+                <pic:pic xmlns:pic="http://schemas.openxmlformats.org/drawingml/2006/picture">
+                  <pic:nvPicPr>
+                    <pic:cNvPr id="1659036398" name=""/>
+                    <pic:cNvPicPr/>
+                  </pic:nvPicPr>
+                  <pic:blipFill>
+                    <a:blip r:embed="rId10"/>
+                    <a:stretch>
+                      <a:fillRect/>
+                    </a:stretch>
+                  </pic:blipFill>
+                  <pic:spPr>
+                    <a:xfrm>
+                      <a:off x="0" y="0"/>
+                      <a:ext cx="5731510" cy="3778885"/>
+                    </a:xfrm>
+                    <a:prstGeom prst="rect">
+                      <a:avLst/>
+                    </a:prstGeom>
+                  </pic:spPr>
+                </pic:pic>
+              </a:graphicData>
+            </a:graphic>
+          </wp:inline>
+        </w:drawing>
+      </w:r>
+    </w:p>
+    <w:p>
+      <w:pPr>
+        <w:pStyle w:val="ListParagraph"/>
+        <w:numPr>
+          <w:ilvl w:val="0"/>
+          <w:numId w:val="1"/>
+        </w:numPr>
+        <w:rPr>
+          <w:lang w:val="it-IT"/>
+        </w:rPr>
+      </w:pPr>
+      <w:r>
+        <w:rPr>
+          <w:lang w:val="it-IT"/>
+        </w:rPr>
+        <w:t>Lista di tutti i dischi in una collezione</w:t>
+      </w:r>
+    </w:p>
+    <w:p>
+      <w:pPr>
+        <w:rPr>
+          <w:lang w:val="it-IT"/>
+        </w:rPr>
+      </w:pPr>
+      <w:r>
+        <w:rPr>
+          <w:lang w:val="it-IT"/>
+        </w:rPr>
+        <w:lastRenderedPageBreak/>
+        <w:t>Login utente con credenziali “user” “user”&gt; Collezioni private&gt;</w:t>
+      </w:r>
+      <w:r>
+        <w:rPr>
+          <w:lang w:val="it-IT"/>
+        </w:rPr>
+        <w:t>Scegli una collezione</w:t>
+      </w:r>
+      <w:r>
+        <w:rPr>
+          <w:lang w:val="it-IT"/>
+        </w:rPr>
+        <w:t>&gt;</w:t>
+      </w:r>
+      <w:r>
+        <w:rPr>
+          <w:lang w:val="it-IT"/>
+        </w:rPr>
+        <w:t>Visualizza</w:t>
+      </w:r>
+    </w:p>
+    <w:p>
+      <w:pPr>
+        <w:rPr>
+          <w:lang w:val="it-IT"/>
+        </w:rPr>
+      </w:pPr>
+      <w:r>
+        <w:rPr>
+          <w:noProof/>
+        </w:rPr>
+        <w:drawing>
+          <wp:inline distT="0" distB="0" distL="0" distR="0" wp14:anchorId="4F158297" wp14:editId="3E2D7662">
+            <wp:extent cx="5731510" cy="3757930"/>
+            <wp:effectExtent l="0" t="0" r="2540" b="0"/>
+            <wp:docPr id="1752937598" name="Picture 1"/>
+            <wp:cNvGraphicFramePr>
+              <a:graphicFrameLocks xmlns:a="http://schemas.openxmlformats.org/drawingml/2006/main" noChangeAspect="1"/>
+            </wp:cNvGraphicFramePr>
+            <a:graphic xmlns:a="http://schemas.openxmlformats.org/drawingml/2006/main">
+              <a:graphicData uri="http://schemas.openxmlformats.org/drawingml/2006/picture">
+                <pic:pic xmlns:pic="http://schemas.openxmlformats.org/drawingml/2006/picture">
+                  <pic:nvPicPr>
+                    <pic:cNvPr id="1752937598" name=""/>
+                    <pic:cNvPicPr/>
+                  </pic:nvPicPr>
+                  <pic:blipFill>
+                    <a:blip r:embed="rId11"/>
+                    <a:stretch>
+                      <a:fillRect/>
+                    </a:stretch>
+                  </pic:blipFill>
+                  <pic:spPr>
+                    <a:xfrm>
+                      <a:off x="0" y="0"/>
+                      <a:ext cx="5731510" cy="3757930"/>
+                    </a:xfrm>
+                    <a:prstGeom prst="rect">
+                      <a:avLst/>
+                    </a:prstGeom>
+                  </pic:spPr>
+                </pic:pic>
+              </a:graphicData>
+            </a:graphic>
+          </wp:inline>
+        </w:drawing>
+      </w:r>
+    </w:p>
+    <w:p>
+      <w:pPr>
+        <w:pStyle w:val="ListParagraph"/>
+        <w:numPr>
+          <w:ilvl w:val="0"/>
+          <w:numId w:val="1"/>
+        </w:numPr>
+        <w:rPr>
+          <w:lang w:val="it-IT"/>
+        </w:rPr>
+      </w:pPr>
+      <w:r>
+        <w:rPr>
+          <w:lang w:val="it-IT"/>
+        </w:rPr>
+        <w:t>Track list di un disco.</w:t>
+      </w:r>
+    </w:p>
+    <w:p>
+      <w:pPr>
+        <w:rPr>
+          <w:lang w:val="it-IT"/>
+        </w:rPr>
+      </w:pPr>
+      <w:r>
+        <w:rPr>
+          <w:lang w:val="it-IT"/>
+        </w:rPr>
+        <w:t>Login utente con credenziali “user” “user”&gt; Collezioni private&gt;</w:t>
+      </w:r>
+      <w:r>
+        <w:rPr>
+          <w:lang w:val="it-IT"/>
+        </w:rPr>
+        <w:t>Scegli una collezione</w:t>
+      </w:r>
+      <w:r>
+        <w:rPr>
+          <w:lang w:val="it-IT"/>
+        </w:rPr>
+        <w:t>&gt;</w:t>
+      </w:r>
+      <w:r>
+        <w:rPr>
+          <w:lang w:val="it-IT"/>
+        </w:rPr>
+        <w:t>Visualizza</w:t>
+      </w:r>
+      <w:r>
+        <w:rPr>
+          <w:lang w:val="it-IT"/>
+        </w:rPr>
+        <w:t>&gt;Scegli un disco&gt;Visualizza</w:t>
+      </w:r>
+    </w:p>
+    <w:p>
+      <w:pPr>
+        <w:rPr>
+          <w:lang w:val="it-IT"/>
+        </w:rPr>
+      </w:pPr>
+      <w:r>
+        <w:rPr>
+          <w:noProof/>
+        </w:rPr>
+        <w:drawing>
+          <wp:inline distT="0" distB="0" distL="0" distR="0" wp14:anchorId="028EFA84" wp14:editId="6203A149">
+            <wp:extent cx="5731510" cy="3761105"/>
+            <wp:effectExtent l="0" t="0" r="2540" b="0"/>
+            <wp:docPr id="870592811" name="Picture 1"/>
+            <wp:cNvGraphicFramePr>
+              <a:graphicFrameLocks xmlns:a="http://schemas.openxmlformats.org/drawingml/2006/main" noChangeAspect="1"/>
+            </wp:cNvGraphicFramePr>
+            <a:graphic xmlns:a="http://schemas.openxmlformats.org/drawingml/2006/main">
+              <a:graphicData uri="http://schemas.openxmlformats.org/drawingml/2006/picture">
+                <pic:pic xmlns:pic="http://schemas.openxmlformats.org/drawingml/2006/picture">
+                  <pic:nvPicPr>
+                    <pic:cNvPr id="870592811" name=""/>
+                    <pic:cNvPicPr/>
+                  </pic:nvPicPr>
+                  <pic:blipFill>
+                    <a:blip r:embed="rId12"/>
+                    <a:stretch>
+                      <a:fillRect/>
+                    </a:stretch>
+                  </pic:blipFill>
+                  <pic:spPr>
+                    <a:xfrm>
+                      <a:off x="0" y="0"/>
+                      <a:ext cx="5731510" cy="3761105"/>
+                    </a:xfrm>
+                    <a:prstGeom prst="rect">
+                      <a:avLst/>
+                    </a:prstGeom>
+                  </pic:spPr>
+                </pic:pic>
+              </a:graphicData>
+            </a:graphic>
+          </wp:inline>
+        </w:drawing>
+      </w:r>
+    </w:p>
+    <w:p>
+      <w:pPr>
+        <w:pStyle w:val="ListParagraph"/>
+        <w:numPr>
+          <w:ilvl w:val="0"/>
+          <w:numId w:val="1"/>
+        </w:numPr>
+        <w:rPr>
+          <w:lang w:val="it-IT"/>
+        </w:rPr>
+      </w:pPr>
+      <w:r>
+        <w:rPr>
+          <w:lang w:val="it-IT"/>
+        </w:rPr>
+        <w:lastRenderedPageBreak/>
+        <w:t>Ricerca di dischi in base a nomi di autori/compositori/interpreti e/o titoli. Si potrà decidere di includere nella ricerca le collezioni di un certo collezionista e/o quelle condivise con lo stesso collezionista e/o quelle pubbliche. (Suggerimento: potete realizzare diverse query in base alle varie combinazioni di criteri di ricerca. Usate la UNION per unire i risultati delle ricerche effettuate sulle collezioni private, condivise e pubbliche)</w:t>
+      </w:r>
+    </w:p>
+    <w:p>
+      <w:pPr>
+        <w:rPr>
+          <w:lang w:val="it-IT"/>
+        </w:rPr>
+      </w:pPr>
+      <w:r>
+        <w:rPr>
+          <w:lang w:val="it-IT"/>
+        </w:rPr>
+        <w:t>Login utente con credenziali “user” “user”&gt;</w:t>
+      </w:r>
+      <w:r>
+        <w:rPr>
+          <w:lang w:val="it-IT"/>
+        </w:rPr>
+        <w:t>Cerca disco</w:t>
+      </w:r>
+    </w:p>
+    <w:p>
+      <w:pPr>
+        <w:rPr>
+          <w:lang w:val="it-IT"/>
+        </w:rPr>
+      </w:pPr>
+      <w:r>
+        <w:rPr>
+          <w:noProof/>
+        </w:rPr>
+        <w:drawing>
+          <wp:inline distT="0" distB="0" distL="0" distR="0" wp14:anchorId="57445DC7" wp14:editId="0CC39A48">
+            <wp:extent cx="5731510" cy="3768725"/>
+            <wp:effectExtent l="0" t="0" r="2540" b="3175"/>
+            <wp:docPr id="29262973" name="Picture 1"/>
+            <wp:cNvGraphicFramePr>
+              <a:graphicFrameLocks xmlns:a="http://schemas.openxmlformats.org/drawingml/2006/main" noChangeAspect="1"/>
+            </wp:cNvGraphicFramePr>
+            <a:graphic xmlns:a="http://schemas.openxmlformats.org/drawingml/2006/main">
+              <a:graphicData uri="http://schemas.openxmlformats.org/drawingml/2006/picture">
+                <pic:pic xmlns:pic="http://schemas.openxmlformats.org/drawingml/2006/picture">
+                  <pic:nvPicPr>
+                    <pic:cNvPr id="29262973" name=""/>
+                    <pic:cNvPicPr/>
+                  </pic:nvPicPr>
+                  <pic:blipFill>
+                    <a:blip r:embed="rId13"/>
+                    <a:stretch>
+                      <a:fillRect/>
+                    </a:stretch>
+                  </pic:blipFill>
+                  <pic:spPr>
+                    <a:xfrm>
+                      <a:off x="0" y="0"/>
+                      <a:ext cx="5731510" cy="3768725"/>
+                    </a:xfrm>
+                    <a:prstGeom prst="rect">
+                      <a:avLst/>
+                    </a:prstGeom>
+                  </pic:spPr>
+                </pic:pic>
+              </a:graphicData>
+            </a:graphic>
+          </wp:inline>
+        </w:drawing>
+      </w:r>
+    </w:p>
+    <w:p>
+      <w:pPr>
+        <w:pStyle w:val="ListParagraph"/>
+        <w:numPr>
+          <w:ilvl w:val="0"/>
+          <w:numId w:val="1"/>
+        </w:numPr>
+        <w:rPr>
+          <w:lang w:val="it-IT"/>
+        </w:rPr>
+      </w:pPr>
+      <w:r>
+        <w:rPr>
+          <w:lang w:val="it-IT"/>
+        </w:rPr>
+        <w:t>Verifica della visibilità di una collezione da parte di un collezionista. (Suggerimento: una collezione è visibile a un collezionista se è sua, condivisa con lui o pubblica)</w:t>
+      </w:r>
+    </w:p>
+    <w:p>
+      <w:pPr>
+        <w:rPr>
+          <w:lang w:val="it-IT"/>
+        </w:rPr>
+      </w:pPr>
+      <w:r>
+        <w:rPr>
+          <w:lang w:val="it-IT"/>
+        </w:rPr>
+        <w:t>Login utente con credenziali “user” “user”&gt;</w:t>
+      </w:r>
+      <w:r>
+        <w:rPr>
+          <w:lang w:val="it-IT"/>
+        </w:rPr>
+        <w:t>C</w:t>
+      </w:r>
+      <w:r>
+        <w:rPr>
+          <w:lang w:val="it-IT"/>
+        </w:rPr>
+        <w:t xml:space="preserve">ollezione private&gt;Scegli la collezione&gt;Visualizza&gt;Seleziona un collezionista dalla </w:t>
+      </w:r>
+      <w:proofErr w:type="spellStart"/>
+      <w:r>
+        <w:rPr>
+          <w:lang w:val="it-IT"/>
+        </w:rPr>
+        <w:t>dropdown</w:t>
+      </w:r>
+      <w:proofErr w:type="spellEnd"/>
+      <w:r>
+        <w:rPr>
+          <w:lang w:val="it-IT"/>
+        </w:rPr>
+        <w:t>&gt;Clicca cerca</w:t>
+      </w:r>
+    </w:p>
+    <w:p>
+      <w:pPr>
+        <w:rPr>
+          <w:lang w:val="it-IT"/>
+        </w:rPr>
+      </w:pPr>
+      <w:r>
+        <w:rPr>
+          <w:noProof/>
+        </w:rPr>
+        <w:lastRenderedPageBreak/>
+        <w:drawing>
+          <wp:inline distT="0" distB="0" distL="0" distR="0" wp14:anchorId="2FB3C44C" wp14:editId="2ADC5E40">
+            <wp:extent cx="5731510" cy="3757930"/>
+            <wp:effectExtent l="0" t="0" r="2540" b="0"/>
+            <wp:docPr id="1073002663" name="Picture 1"/>
+            <wp:cNvGraphicFramePr>
+              <a:graphicFrameLocks xmlns:a="http://schemas.openxmlformats.org/drawingml/2006/main" noChangeAspect="1"/>
+            </wp:cNvGraphicFramePr>
+            <a:graphic xmlns:a="http://schemas.openxmlformats.org/drawingml/2006/main">
+              <a:graphicData uri="http://schemas.openxmlformats.org/drawingml/2006/picture">
+                <pic:pic xmlns:pic="http://schemas.openxmlformats.org/drawingml/2006/picture">
+                  <pic:nvPicPr>
+                    <pic:cNvPr id="1073002663" name=""/>
+                    <pic:cNvPicPr/>
+                  </pic:nvPicPr>
+                  <pic:blipFill>
+                    <a:blip r:embed="rId14"/>
+                    <a:stretch>
+                      <a:fillRect/>
+                    </a:stretch>
+                  </pic:blipFill>
+                  <pic:spPr>
+                    <a:xfrm>
+                      <a:off x="0" y="0"/>
+                      <a:ext cx="5731510" cy="3757930"/>
+                    </a:xfrm>
+                    <a:prstGeom prst="rect">
+                      <a:avLst/>
+                    </a:prstGeom>
+                  </pic:spPr>
+                </pic:pic>
+              </a:graphicData>
+            </a:graphic>
+          </wp:inline>
+        </w:drawing>
+      </w:r>
+    </w:p>
+    <w:p>
+      <w:pPr>
+        <w:pStyle w:val="ListParagraph"/>
+        <w:numPr>
+          <w:ilvl w:val="0"/>
+          <w:numId w:val="1"/>
+        </w:numPr>
+        <w:rPr>
+          <w:lang w:val="it-IT"/>
+        </w:rPr>
+      </w:pPr>
+      <w:r>
+        <w:rPr>
+          <w:lang w:val="it-IT"/>
+        </w:rPr>
+        <w:t>Numero dei brani (tracce di dischi) distinti di un certo autore (compositore, musicista) presenti nelle collezioni pubbliche.</w:t>
+      </w:r>
+    </w:p>
+    <w:p>
+      <w:pPr>
+        <w:rPr>
+          <w:lang w:val="it-IT"/>
+        </w:rPr>
+      </w:pPr>
+      <w:r>
+        <w:rPr>
+          <w:lang w:val="it-IT"/>
+        </w:rPr>
+        <w:t>Login utente con credenziali “</w:t>
+      </w:r>
+      <w:r>
+        <w:rPr>
+          <w:lang w:val="it-IT"/>
+        </w:rPr>
+        <w:t>admin</w:t>
+      </w:r>
+      <w:r>
+        <w:rPr>
+          <w:lang w:val="it-IT"/>
+        </w:rPr>
+        <w:t>” “</w:t>
+      </w:r>
+      <w:r>
+        <w:rPr>
+          <w:lang w:val="it-IT"/>
+        </w:rPr>
+        <w:t>admin</w:t>
+      </w:r>
+      <w:r>
+        <w:rPr>
+          <w:lang w:val="it-IT"/>
+        </w:rPr>
+        <w:t>”&gt;</w:t>
+      </w:r>
+      <w:r>
+        <w:rPr>
+          <w:lang w:val="it-IT"/>
+        </w:rPr>
+        <w:t>Autori&gt;Scegliere un autore da visualizzare&gt;Visualizza</w:t>
+      </w:r>
+    </w:p>
+    <w:p>
+      <w:pPr>
+        <w:rPr>
+          <w:lang w:val="it-IT"/>
+        </w:rPr>
+      </w:pPr>
+      <w:r>
+        <w:rPr>
+          <w:noProof/>
+        </w:rPr>
+        <w:drawing>
+          <wp:inline distT="0" distB="0" distL="0" distR="0" wp14:anchorId="367A3447" wp14:editId="728CE9DE">
+            <wp:extent cx="5731510" cy="3787140"/>
+            <wp:effectExtent l="0" t="0" r="2540" b="3810"/>
+            <wp:docPr id="888622466" name="Picture 1"/>
+            <wp:cNvGraphicFramePr>
+              <a:graphicFrameLocks xmlns:a="http://schemas.openxmlformats.org/drawingml/2006/main" noChangeAspect="1"/>
+            </wp:cNvGraphicFramePr>
+            <a:graphic xmlns:a="http://schemas.openxmlformats.org/drawingml/2006/main">
+              <a:graphicData uri="http://schemas.openxmlformats.org/drawingml/2006/picture">
+                <pic:pic xmlns:pic="http://schemas.openxmlformats.org/drawingml/2006/picture">
+                  <pic:nvPicPr>
+                    <pic:cNvPr id="888622466" name=""/>
+                    <pic:cNvPicPr/>
+                  </pic:nvPicPr>
+                  <pic:blipFill>
+                    <a:blip r:embed="rId15"/>
+                    <a:stretch>
+                      <a:fillRect/>
+                    </a:stretch>
+                  </pic:blipFill>
+                  <pic:spPr>
+                    <a:xfrm>
+                      <a:off x="0" y="0"/>
+                      <a:ext cx="5731510" cy="3787140"/>
+                    </a:xfrm>
+                    <a:prstGeom prst="rect">
+                      <a:avLst/>
+                    </a:prstGeom>
+                  </pic:spPr>
+                </pic:pic>
+              </a:graphicData>
+            </a:graphic>
+          </wp:inline>
+        </w:drawing>
+      </w:r>
+    </w:p>
+    <w:p>
+      <w:pPr>
+        <w:pStyle w:val="ListParagraph"/>
+        <w:numPr>
+          <w:ilvl w:val="0"/>
+          <w:numId w:val="1"/>
+        </w:numPr>
+        <w:rPr>
+          <w:lang w:val="it-IT"/>
+        </w:rPr>
+      </w:pPr>
+      <w:r>
+        <w:rPr>
+          <w:lang w:val="it-IT"/>
+        </w:rPr>
+        <w:lastRenderedPageBreak/>
+        <w:t>Minuti totali di musica riferibili a un certo autore (compositore, musicista) memorizzati nelle collezioni pubbliche.</w:t>
+      </w:r>
+    </w:p>
+    <w:p>
+      <w:pPr>
+        <w:rPr>
+          <w:lang w:val="it-IT"/>
+        </w:rPr>
+      </w:pPr>
+      <w:r>
+        <w:rPr>
+          <w:lang w:val="it-IT"/>
+        </w:rPr>
+        <w:t>Login utente con credenziali “</w:t>
+      </w:r>
+      <w:r>
+        <w:rPr>
+          <w:lang w:val="it-IT"/>
+        </w:rPr>
+        <w:t>admin</w:t>
+      </w:r>
+      <w:r>
+        <w:rPr>
+          <w:lang w:val="it-IT"/>
+        </w:rPr>
+        <w:t>” “</w:t>
+      </w:r>
+      <w:r>
+        <w:rPr>
+          <w:lang w:val="it-IT"/>
+        </w:rPr>
+        <w:t>admin</w:t>
+      </w:r>
+      <w:r>
+        <w:rPr>
+          <w:lang w:val="it-IT"/>
+        </w:rPr>
+        <w:t>”&gt;</w:t>
+      </w:r>
+      <w:r>
+        <w:rPr>
+          <w:lang w:val="it-IT"/>
+        </w:rPr>
+        <w:t>Autori&gt;Scegliere un autore da visualizzare&gt;Visualizza</w:t>
+      </w:r>
+    </w:p>
+    <w:p>
+      <w:pPr>
+        <w:rPr>
+          <w:lang w:val="it-IT"/>
+        </w:rPr>
+      </w:pPr>
+      <w:r>
+        <w:rPr>
+          <w:noProof/>
+        </w:rPr>
+        <w:drawing>
+          <wp:inline distT="0" distB="0" distL="0" distR="0" wp14:anchorId="4422D8AD" wp14:editId="54533E77">
+            <wp:extent cx="5731510" cy="3803015"/>
+            <wp:effectExtent l="0" t="0" r="2540" b="6985"/>
+            <wp:docPr id="1457820834" name="Picture 1"/>
+            <wp:cNvGraphicFramePr>
+              <a:graphicFrameLocks xmlns:a="http://schemas.openxmlformats.org/drawingml/2006/main" noChangeAspect="1"/>
+            </wp:cNvGraphicFramePr>
+            <a:graphic xmlns:a="http://schemas.openxmlformats.org/drawingml/2006/main">
+              <a:graphicData uri="http://schemas.openxmlformats.org/drawingml/2006/picture">
+                <pic:pic xmlns:pic="http://schemas.openxmlformats.org/drawingml/2006/picture">
+                  <pic:nvPicPr>
+                    <pic:cNvPr id="1457820834" name=""/>
+                    <pic:cNvPicPr/>
+                  </pic:nvPicPr>
+                  <pic:blipFill>
+                    <a:blip r:embed="rId16"/>
+                    <a:stretch>
+                      <a:fillRect/>
+                    </a:stretch>
+                  </pic:blipFill>
+                  <pic:spPr>
+                    <a:xfrm>
+                      <a:off x="0" y="0"/>
+                      <a:ext cx="5731510" cy="3803015"/>
+                    </a:xfrm>
+                    <a:prstGeom prst="rect">
+                      <a:avLst/>
+                    </a:prstGeom>
+                  </pic:spPr>
+                </pic:pic>
+              </a:graphicData>
+            </a:graphic>
+          </wp:inline>
+        </w:drawing>
+      </w:r>
+    </w:p>
+    <w:p>
+      <w:pPr>
+        <w:pStyle w:val="ListParagraph"/>
+        <w:numPr>
+          <w:ilvl w:val="0"/>
+          <w:numId w:val="1"/>
+        </w:numPr>
+        <w:rPr>
+          <w:lang w:val="it-IT"/>
+        </w:rPr>
+      </w:pPr>
+      <w:r>
+        <w:rPr>
+          <w:lang w:val="it-IT"/>
+        </w:rPr>
+        <w:t>Statistiche (una query per ciascun valore): numero di collezioni di ciascun collezionista, numero di dischi per genere nel sistema.</w:t>
+      </w:r>
+    </w:p>
+    <w:p>
+      <w:pPr>
+        <w:rPr>
+          <w:lang w:val="it-IT"/>
+        </w:rPr>
+      </w:pPr>
+      <w:r>
+        <w:rPr>
+          <w:lang w:val="it-IT"/>
+        </w:rPr>
+        <w:t>Login utente con credenziali “</w:t>
+      </w:r>
+      <w:r>
+        <w:rPr>
+          <w:lang w:val="it-IT"/>
+        </w:rPr>
+        <w:t>admin</w:t>
+      </w:r>
+      <w:r>
+        <w:rPr>
+          <w:lang w:val="it-IT"/>
+        </w:rPr>
+        <w:t>” “</w:t>
+      </w:r>
+      <w:r>
+        <w:rPr>
+          <w:lang w:val="it-IT"/>
+        </w:rPr>
+        <w:t>admin</w:t>
+      </w:r>
+      <w:r>
+        <w:rPr>
+          <w:lang w:val="it-IT"/>
+        </w:rPr>
+        <w:t>”&gt;</w:t>
+      </w:r>
+      <w:r>
+        <w:rPr>
+          <w:lang w:val="it-IT"/>
+        </w:rPr>
+        <w:t>Collezioni</w:t>
+      </w:r>
+    </w:p>
+    <w:p>
+      <w:pPr>
+        <w:rPr>
+          <w:lang w:val="it-IT"/>
+        </w:rPr>
+      </w:pPr>
+      <w:r>
+        <w:rPr>
+          <w:noProof/>
+        </w:rPr>
+        <w:lastRenderedPageBreak/>
+        <w:drawing>
+          <wp:inline distT="0" distB="0" distL="0" distR="0" wp14:anchorId="6D41D53D" wp14:editId="564C4DBF">
+            <wp:extent cx="5731510" cy="3803015"/>
+            <wp:effectExtent l="0" t="0" r="2540" b="6985"/>
+            <wp:docPr id="1692139313" name="Picture 1"/>
+            <wp:cNvGraphicFramePr>
+              <a:graphicFrameLocks xmlns:a="http://schemas.openxmlformats.org/drawingml/2006/main" noChangeAspect="1"/>
+            </wp:cNvGraphicFramePr>
+            <a:graphic xmlns:a="http://schemas.openxmlformats.org/drawingml/2006/main">
+              <a:graphicData uri="http://schemas.openxmlformats.org/drawingml/2006/picture">
+                <pic:pic xmlns:pic="http://schemas.openxmlformats.org/drawingml/2006/picture">
+                  <pic:nvPicPr>
+                    <pic:cNvPr id="1692139313" name=""/>
+                    <pic:cNvPicPr/>
+                  </pic:nvPicPr>
+                  <pic:blipFill>
+                    <a:blip r:embed="rId17"/>
+                    <a:stretch>
+                      <a:fillRect/>
+                    </a:stretch>
+                  </pic:blipFill>
+                  <pic:spPr>
+                    <a:xfrm>
+                      <a:off x="0" y="0"/>
+                      <a:ext cx="5731510" cy="3803015"/>
+                    </a:xfrm>
+                    <a:prstGeom prst="rect">
+                      <a:avLst/>
+                    </a:prstGeom>
+                  </pic:spPr>
+                </pic:pic>
+              </a:graphicData>
+            </a:graphic>
+          </wp:inline>
+        </w:drawing>
+      </w:r>
+    </w:p>
+    <w:p>
+      <w:pPr>
+        <w:rPr>
+          <w:lang w:val="it-IT"/>
+        </w:rPr>
+      </w:pPr>
+      <w:r>
+        <w:rPr>
+          <w:lang w:val="it-IT"/>
+        </w:rPr>
+        <w:t>Login utente con credenziali “</w:t>
+      </w:r>
+      <w:r>
+        <w:rPr>
+          <w:lang w:val="it-IT"/>
+        </w:rPr>
+        <w:t>admin</w:t>
+      </w:r>
+      <w:r>
+        <w:rPr>
+          <w:lang w:val="it-IT"/>
+        </w:rPr>
+        <w:t>” “</w:t>
+      </w:r>
+      <w:r>
+        <w:rPr>
+          <w:lang w:val="it-IT"/>
+        </w:rPr>
+        <w:t>admin</w:t>
+      </w:r>
+      <w:r>
+        <w:rPr>
+          <w:lang w:val="it-IT"/>
+        </w:rPr>
+        <w:t>”&gt;</w:t>
+      </w:r>
+      <w:r>
+        <w:rPr>
+          <w:lang w:val="it-IT"/>
+        </w:rPr>
+        <w:t>Dischi</w:t>
+      </w:r>
+    </w:p>
+    <w:p>
+      <w:pPr>
+        <w:rPr>
+          <w:lang w:val="it-IT"/>
+        </w:rPr>
+      </w:pPr>
+      <w:r>
+        <w:rPr>
+          <w:noProof/>
+        </w:rPr>
+        <w:drawing>
+          <wp:inline distT="0" distB="0" distL="0" distR="0" wp14:anchorId="0EFEAEC9" wp14:editId="11C8EB58">
+            <wp:extent cx="5731510" cy="3797300"/>
+            <wp:effectExtent l="0" t="0" r="2540" b="0"/>
+            <wp:docPr id="79674474" name="Picture 1"/>
+            <wp:cNvGraphicFramePr>
+              <a:graphicFrameLocks xmlns:a="http://schemas.openxmlformats.org/drawingml/2006/main" noChangeAspect="1"/>
+            </wp:cNvGraphicFramePr>
+            <a:graphic xmlns:a="http://schemas.openxmlformats.org/drawingml/2006/main">
+              <a:graphicData uri="http://schemas.openxmlformats.org/drawingml/2006/picture">
+                <pic:pic xmlns:pic="http://schemas.openxmlformats.org/drawingml/2006/picture">
+                  <pic:nvPicPr>
+                    <pic:cNvPr id="79674474" name=""/>
+                    <pic:cNvPicPr/>
+                  </pic:nvPicPr>
+                  <pic:blipFill>
+                    <a:blip r:embed="rId18"/>
+                    <a:stretch>
+                      <a:fillRect/>
+                    </a:stretch>
+                  </pic:blipFill>
+                  <pic:spPr>
+                    <a:xfrm>
+                      <a:off x="0" y="0"/>
+                      <a:ext cx="5731510" cy="3797300"/>
+                    </a:xfrm>
+                    <a:prstGeom prst="rect">
+                      <a:avLst/>
+                    </a:prstGeom>
+                  </pic:spPr>
+                </pic:pic>
+              </a:graphicData>
+            </a:graphic>
+          </wp:inline>
+        </w:drawing>
+      </w:r>
+    </w:p>
+    <w:p>
+      <w:pPr>
+        <w:pStyle w:val="ListParagraph"/>
+        <w:numPr>
+          <w:ilvl w:val="0"/>
+          <w:numId w:val="1"/>
+        </w:numPr>
+        <w:rPr>
+          <w:lang w:val="it-IT"/>
+        </w:rPr>
+      </w:pPr>
+      <w:r>
+        <w:rPr>
+          <w:lang w:val="it-IT"/>
+        </w:rPr>
+        <w:t xml:space="preserve">Opzionalmente, dati un numero di </w:t>
+      </w:r>
+      <w:proofErr w:type="spellStart"/>
+      <w:r>
+        <w:rPr>
+          <w:lang w:val="it-IT"/>
+        </w:rPr>
+        <w:t>barcode</w:t>
+      </w:r>
+      <w:proofErr w:type="spellEnd"/>
+      <w:r>
+        <w:rPr>
+          <w:lang w:val="it-IT"/>
+        </w:rPr>
+        <w:t xml:space="preserve">, un titolo e il nome di un autore, individuare tutti i dischi presenti nelle collezioni che sono più coerenti con questi dati (funzionalità utile, ad esempio, per individuare un disco già presente nel sistema prima di inserirne un doppione). L'idea è che il </w:t>
+      </w:r>
+      <w:proofErr w:type="spellStart"/>
+      <w:r>
+        <w:rPr>
+          <w:lang w:val="it-IT"/>
+        </w:rPr>
+        <w:t>barcode</w:t>
+      </w:r>
+      <w:proofErr w:type="spellEnd"/>
+      <w:r>
+        <w:rPr>
+          <w:lang w:val="it-IT"/>
+        </w:rPr>
+        <w:t xml:space="preserve"> è univoco, quindi i dischi con lo stesso </w:t>
+      </w:r>
+      <w:proofErr w:type="spellStart"/>
+      <w:r>
+        <w:rPr>
+          <w:lang w:val="it-IT"/>
+        </w:rPr>
+        <w:t>barcode</w:t>
+      </w:r>
+      <w:proofErr w:type="spellEnd"/>
+      <w:r>
+        <w:rPr>
+          <w:lang w:val="it-IT"/>
+        </w:rPr>
+        <w:t xml:space="preserve"> sono senz'altro molto </w:t>
+      </w:r>
+      <w:r>
+        <w:rPr>
+          <w:lang w:val="it-IT"/>
+        </w:rPr>
+        <w:lastRenderedPageBreak/>
+        <w:t xml:space="preserve">coerenti, </w:t>
+      </w:r>
+      <w:proofErr w:type="spellStart"/>
+      <w:r>
+        <w:rPr>
+          <w:lang w:val="it-IT"/>
+        </w:rPr>
+        <w:t>dopodichè</w:t>
+      </w:r>
+      <w:proofErr w:type="spellEnd"/>
+      <w:r>
+        <w:rPr>
+          <w:lang w:val="it-IT"/>
+        </w:rPr>
+        <w:t xml:space="preserve"> è possibile cercare dischi con titolo simile e/o con l'autore dato, assegnando maggior punteggio di somiglianza a quelli che hanno più corrispondenze. Questa operazione può essere svolta con una </w:t>
+      </w:r>
+      <w:proofErr w:type="spellStart"/>
+      <w:r>
+        <w:rPr>
+          <w:lang w:val="it-IT"/>
+        </w:rPr>
+        <w:t>stored</w:t>
+      </w:r>
+      <w:proofErr w:type="spellEnd"/>
+      <w:r>
+        <w:rPr>
+          <w:lang w:val="it-IT"/>
+        </w:rPr>
+        <w:t xml:space="preserve"> procedure o implementata nell'interfaccia Java/PHP.</w:t>
+      </w:r>
+    </w:p>
+    <w:p>
+      <w:pPr>
+        <w:rPr>
+          <w:lang w:val="it-IT"/>
+        </w:rPr>
+      </w:pPr>
+      <w:r>
+        <w:rPr>
+          <w:noProof/>
+          <w:lang w:val="it-IT"/>
+        </w:rPr>
+        <w:drawing>
+          <wp:inline distT="0" distB="0" distL="0" distR="0" wp14:anchorId="5E5E2F03" wp14:editId="661034DF">
+            <wp:extent cx="5727700" cy="3796665"/>
+            <wp:effectExtent l="0" t="0" r="6350" b="0"/>
+            <wp:docPr id="730414804" name="Picture 1"/>
+            <wp:cNvGraphicFramePr>
+              <a:graphicFrameLocks xmlns:a="http://schemas.openxmlformats.org/drawingml/2006/main" noChangeAspect="1"/>
+            </wp:cNvGraphicFramePr>
+            <a:graphic xmlns:a="http://schemas.openxmlformats.org/drawingml/2006/main">
+              <a:graphicData uri="http://schemas.openxmlformats.org/drawingml/2006/picture">
+                <pic:pic xmlns:pic="http://schemas.openxmlformats.org/drawingml/2006/picture">
+                  <pic:nvPicPr>
+                    <pic:cNvPr id="0" name="Picture 1"/>
+                    <pic:cNvPicPr>
+                      <a:picLocks noChangeAspect="1" noChangeArrowheads="1"/>
+                    </pic:cNvPicPr>
+                  </pic:nvPicPr>
+                  <pic:blipFill>
+                    <a:blip r:embed="rId19">
+                      <a:extLst>
+                        <a:ext uri="{28A0092B-C50C-407E-A947-70E740481C1C}">
+                          <a14:useLocalDpi xmlns:a14="http://schemas.microsoft.com/office/drawing/2010/main" val="0"/>
+                        </a:ext>
+                      </a:extLst>
+                    </a:blip>
+                    <a:srcRect/>
+                    <a:stretch>
+                      <a:fillRect/>
+                    </a:stretch>
+                  </pic:blipFill>
+                  <pic:spPr bwMode="auto">
+                    <a:xfrm>
+                      <a:off x="0" y="0"/>
+                      <a:ext cx="5727700" cy="3796665"/>
+                    </a:xfrm>
+                    <a:prstGeom prst="rect">
+                      <a:avLst/>
+                    </a:prstGeom>
+                    <a:noFill/>
+                    <a:ln>
+                      <a:noFill/>
+                    </a:ln>
+                  </pic:spPr>
+                </pic:pic>
+              </a:graphicData>
+            </a:graphic>
+          </wp:inline>
+        </w:drawing>
       </w:r>
     </w:p>
     <w:sectPr>
@@ -199,9 +1641,783 @@
 <file path=word/numbering.xml><?xml version="1.0" encoding="utf-8"?>
 <w:numbering xmlns:wpc="http://schemas.microsoft.com/office/word/2010/wordprocessingCanvas" xmlns:cx="http://schemas.microsoft.com/office/drawing/2014/chartex" xmlns:cx1="http://schemas.microsoft.com/office/drawing/2015/9/8/chartex" xmlns:cx2="http://schemas.microsoft.com/office/drawing/2015/10/21/chartex" xmlns:cx3="http://schemas.microsoft.com/office/drawing/2016/5/9/chartex" xmlns:cx4="http://schemas.microsoft.com/office/drawing/2016/5/10/chartex" xmlns:cx5="http://schemas.microsoft.com/office/drawing/2016/5/11/chartex" xmlns:cx6="http://schemas.microsoft.com/office/drawing/2016/5/12/chartex" xmlns:cx7="http://schemas.microsoft.com/office/drawing/2016/5/13/chartex" xmlns:cx8="http://schemas.microsoft.com/office/drawing/2016/5/14/chartex" xmlns:mc="http://schemas.openxmlformats.org/markup-compatibility/2006" xmlns:aink="http://schemas.microsoft.com/office/drawing/2016/ink" xmlns:am3d="http://schemas.microsoft.com/office/drawing/2017/model3d" xmlns:o="urn:schemas-microsoft-com:office:office" xmlns:oel="http://schemas.microsoft.com/office/2019/extlst" xmlns:r="http://schemas.openxmlformats.org/officeDocument/2006/relationships" xmlns:m="http://schemas.openxmlformats.org/officeDocument/2006/math" xmlns:v="urn:schemas-microsoft-com:vml" xmlns:wp14="http://schemas.microsoft.com/office/word/2010/wordprocessingDrawing" xmlns:wp="http://schemas.openxmlformats.org/drawingml/2006/wordprocessingDrawing" xmlns:w10="urn:schemas-microsoft-com:office:word" xmlns:w="http://schemas.openxmlformats.org/wordprocessingml/2006/main" xmlns:w14="http://schemas.microsoft.com/office/word/2010/wordml" xmlns:w15="http://schemas.microsoft.com/office/word/2012/wordml" xmlns:w16cex="http://schemas.microsoft.com/office/word/2018/wordml/cex" xmlns:w16cid="http://schemas.microsoft.com/office/word/2016/wordml/cid" xmlns:w16="http://schemas.microsoft.com/office/word/2018/wordml" xmlns:w16du="http://schemas.microsoft.com/office/word/2023/wordml/word16du" xmlns:w16sdtdh="http://schemas.microsoft.com/office/word/2020/wordml/sdtdatahash" xmlns:w16se="http://schemas.microsoft.com/office/word/2015/wordml/symex" xmlns:wpg="http://schemas.microsoft.com/office/word/2010/wordprocessingGroup" xmlns:wpi="http://schemas.microsoft.com/office/word/2010/wordprocessingInk" xmlns:wne="http://schemas.microsoft.com/office/word/2006/wordml" xmlns:wps="http://schemas.microsoft.com/office/word/2010/wordprocessingShape" mc:Ignorable="w14 w15 w16se w16cid w16 w16cex w16sdtdh wp14">
   <w:abstractNum w:abstractNumId="0" w15:restartNumberingAfterBreak="0">
+    <w:nsid w:val="030164F2"/>
+    <w:multiLevelType w:val="hybridMultilevel"/>
+    <w:tmpl w:val="98D8204E"/>
+    <w:lvl w:ilvl="0" w:tplc="FFFFFFFF">
+      <w:start w:val="1"/>
+      <w:numFmt w:val="decimal"/>
+      <w:lvlText w:val="%1."/>
+      <w:lvlJc w:val="left"/>
+      <w:pPr>
+        <w:ind w:left="720" w:hanging="360"/>
+      </w:pPr>
+    </w:lvl>
+    <w:lvl w:ilvl="1" w:tplc="FFFFFFFF">
+      <w:start w:val="1"/>
+      <w:numFmt w:val="lowerLetter"/>
+      <w:lvlText w:val="%2."/>
+      <w:lvlJc w:val="left"/>
+      <w:pPr>
+        <w:ind w:left="1440" w:hanging="360"/>
+      </w:pPr>
+    </w:lvl>
+    <w:lvl w:ilvl="2" w:tplc="FFFFFFFF" w:tentative="1">
+      <w:start w:val="1"/>
+      <w:numFmt w:val="lowerRoman"/>
+      <w:lvlText w:val="%3."/>
+      <w:lvlJc w:val="right"/>
+      <w:pPr>
+        <w:ind w:left="2160" w:hanging="180"/>
+      </w:pPr>
+    </w:lvl>
+    <w:lvl w:ilvl="3" w:tplc="FFFFFFFF" w:tentative="1">
+      <w:start w:val="1"/>
+      <w:numFmt w:val="decimal"/>
+      <w:lvlText w:val="%4."/>
+      <w:lvlJc w:val="left"/>
+      <w:pPr>
+        <w:ind w:left="2880" w:hanging="360"/>
+      </w:pPr>
+    </w:lvl>
+    <w:lvl w:ilvl="4" w:tplc="FFFFFFFF" w:tentative="1">
+      <w:start w:val="1"/>
+      <w:numFmt w:val="lowerLetter"/>
+      <w:lvlText w:val="%5."/>
+      <w:lvlJc w:val="left"/>
+      <w:pPr>
+        <w:ind w:left="3600" w:hanging="360"/>
+      </w:pPr>
+    </w:lvl>
+    <w:lvl w:ilvl="5" w:tplc="FFFFFFFF" w:tentative="1">
+      <w:start w:val="1"/>
+      <w:numFmt w:val="lowerRoman"/>
+      <w:lvlText w:val="%6."/>
+      <w:lvlJc w:val="right"/>
+      <w:pPr>
+        <w:ind w:left="4320" w:hanging="180"/>
+      </w:pPr>
+    </w:lvl>
+    <w:lvl w:ilvl="6" w:tplc="FFFFFFFF" w:tentative="1">
+      <w:start w:val="1"/>
+      <w:numFmt w:val="decimal"/>
+      <w:lvlText w:val="%7."/>
+      <w:lvlJc w:val="left"/>
+      <w:pPr>
+        <w:ind w:left="5040" w:hanging="360"/>
+      </w:pPr>
+    </w:lvl>
+    <w:lvl w:ilvl="7" w:tplc="FFFFFFFF" w:tentative="1">
+      <w:start w:val="1"/>
+      <w:numFmt w:val="lowerLetter"/>
+      <w:lvlText w:val="%8."/>
+      <w:lvlJc w:val="left"/>
+      <w:pPr>
+        <w:ind w:left="5760" w:hanging="360"/>
+      </w:pPr>
+    </w:lvl>
+    <w:lvl w:ilvl="8" w:tplc="FFFFFFFF" w:tentative="1">
+      <w:start w:val="1"/>
+      <w:numFmt w:val="lowerRoman"/>
+      <w:lvlText w:val="%9."/>
+      <w:lvlJc w:val="right"/>
+      <w:pPr>
+        <w:ind w:left="6480" w:hanging="180"/>
+      </w:pPr>
+    </w:lvl>
+  </w:abstractNum>
+  <w:abstractNum w:abstractNumId="1" w15:restartNumberingAfterBreak="0">
+    <w:nsid w:val="117B4F5A"/>
+    <w:multiLevelType w:val="hybridMultilevel"/>
+    <w:tmpl w:val="0832AE84"/>
+    <w:lvl w:ilvl="0" w:tplc="FFFFFFFF">
+      <w:start w:val="1"/>
+      <w:numFmt w:val="decimal"/>
+      <w:lvlText w:val="%1."/>
+      <w:lvlJc w:val="left"/>
+      <w:pPr>
+        <w:ind w:left="720" w:hanging="360"/>
+      </w:pPr>
+    </w:lvl>
+    <w:lvl w:ilvl="1" w:tplc="FFFFFFFF">
+      <w:start w:val="1"/>
+      <w:numFmt w:val="lowerLetter"/>
+      <w:lvlText w:val="%2."/>
+      <w:lvlJc w:val="left"/>
+      <w:pPr>
+        <w:ind w:left="1440" w:hanging="360"/>
+      </w:pPr>
+    </w:lvl>
+    <w:lvl w:ilvl="2" w:tplc="FFFFFFFF" w:tentative="1">
+      <w:start w:val="1"/>
+      <w:numFmt w:val="lowerRoman"/>
+      <w:lvlText w:val="%3."/>
+      <w:lvlJc w:val="right"/>
+      <w:pPr>
+        <w:ind w:left="2160" w:hanging="180"/>
+      </w:pPr>
+    </w:lvl>
+    <w:lvl w:ilvl="3" w:tplc="FFFFFFFF" w:tentative="1">
+      <w:start w:val="1"/>
+      <w:numFmt w:val="decimal"/>
+      <w:lvlText w:val="%4."/>
+      <w:lvlJc w:val="left"/>
+      <w:pPr>
+        <w:ind w:left="2880" w:hanging="360"/>
+      </w:pPr>
+    </w:lvl>
+    <w:lvl w:ilvl="4" w:tplc="FFFFFFFF" w:tentative="1">
+      <w:start w:val="1"/>
+      <w:numFmt w:val="lowerLetter"/>
+      <w:lvlText w:val="%5."/>
+      <w:lvlJc w:val="left"/>
+      <w:pPr>
+        <w:ind w:left="3600" w:hanging="360"/>
+      </w:pPr>
+    </w:lvl>
+    <w:lvl w:ilvl="5" w:tplc="FFFFFFFF" w:tentative="1">
+      <w:start w:val="1"/>
+      <w:numFmt w:val="lowerRoman"/>
+      <w:lvlText w:val="%6."/>
+      <w:lvlJc w:val="right"/>
+      <w:pPr>
+        <w:ind w:left="4320" w:hanging="180"/>
+      </w:pPr>
+    </w:lvl>
+    <w:lvl w:ilvl="6" w:tplc="FFFFFFFF" w:tentative="1">
+      <w:start w:val="1"/>
+      <w:numFmt w:val="decimal"/>
+      <w:lvlText w:val="%7."/>
+      <w:lvlJc w:val="left"/>
+      <w:pPr>
+        <w:ind w:left="5040" w:hanging="360"/>
+      </w:pPr>
+    </w:lvl>
+    <w:lvl w:ilvl="7" w:tplc="FFFFFFFF" w:tentative="1">
+      <w:start w:val="1"/>
+      <w:numFmt w:val="lowerLetter"/>
+      <w:lvlText w:val="%8."/>
+      <w:lvlJc w:val="left"/>
+      <w:pPr>
+        <w:ind w:left="5760" w:hanging="360"/>
+      </w:pPr>
+    </w:lvl>
+    <w:lvl w:ilvl="8" w:tplc="FFFFFFFF" w:tentative="1">
+      <w:start w:val="1"/>
+      <w:numFmt w:val="lowerRoman"/>
+      <w:lvlText w:val="%9."/>
+      <w:lvlJc w:val="right"/>
+      <w:pPr>
+        <w:ind w:left="6480" w:hanging="180"/>
+      </w:pPr>
+    </w:lvl>
+  </w:abstractNum>
+  <w:abstractNum w:abstractNumId="2" w15:restartNumberingAfterBreak="0">
+    <w:nsid w:val="1CFD4E78"/>
+    <w:multiLevelType w:val="hybridMultilevel"/>
+    <w:tmpl w:val="76F4E33E"/>
+    <w:lvl w:ilvl="0" w:tplc="FFFFFFFF">
+      <w:start w:val="1"/>
+      <w:numFmt w:val="decimal"/>
+      <w:lvlText w:val="%1."/>
+      <w:lvlJc w:val="left"/>
+      <w:pPr>
+        <w:ind w:left="720" w:hanging="360"/>
+      </w:pPr>
+    </w:lvl>
+    <w:lvl w:ilvl="1" w:tplc="FFFFFFFF">
+      <w:start w:val="1"/>
+      <w:numFmt w:val="lowerLetter"/>
+      <w:lvlText w:val="%2."/>
+      <w:lvlJc w:val="left"/>
+      <w:pPr>
+        <w:ind w:left="1440" w:hanging="360"/>
+      </w:pPr>
+    </w:lvl>
+    <w:lvl w:ilvl="2" w:tplc="FFFFFFFF" w:tentative="1">
+      <w:start w:val="1"/>
+      <w:numFmt w:val="lowerRoman"/>
+      <w:lvlText w:val="%3."/>
+      <w:lvlJc w:val="right"/>
+      <w:pPr>
+        <w:ind w:left="2160" w:hanging="180"/>
+      </w:pPr>
+    </w:lvl>
+    <w:lvl w:ilvl="3" w:tplc="FFFFFFFF" w:tentative="1">
+      <w:start w:val="1"/>
+      <w:numFmt w:val="decimal"/>
+      <w:lvlText w:val="%4."/>
+      <w:lvlJc w:val="left"/>
+      <w:pPr>
+        <w:ind w:left="2880" w:hanging="360"/>
+      </w:pPr>
+    </w:lvl>
+    <w:lvl w:ilvl="4" w:tplc="FFFFFFFF" w:tentative="1">
+      <w:start w:val="1"/>
+      <w:numFmt w:val="lowerLetter"/>
+      <w:lvlText w:val="%5."/>
+      <w:lvlJc w:val="left"/>
+      <w:pPr>
+        <w:ind w:left="3600" w:hanging="360"/>
+      </w:pPr>
+    </w:lvl>
+    <w:lvl w:ilvl="5" w:tplc="FFFFFFFF" w:tentative="1">
+      <w:start w:val="1"/>
+      <w:numFmt w:val="lowerRoman"/>
+      <w:lvlText w:val="%6."/>
+      <w:lvlJc w:val="right"/>
+      <w:pPr>
+        <w:ind w:left="4320" w:hanging="180"/>
+      </w:pPr>
+    </w:lvl>
+    <w:lvl w:ilvl="6" w:tplc="FFFFFFFF" w:tentative="1">
+      <w:start w:val="1"/>
+      <w:numFmt w:val="decimal"/>
+      <w:lvlText w:val="%7."/>
+      <w:lvlJc w:val="left"/>
+      <w:pPr>
+        <w:ind w:left="5040" w:hanging="360"/>
+      </w:pPr>
+    </w:lvl>
+    <w:lvl w:ilvl="7" w:tplc="FFFFFFFF" w:tentative="1">
+      <w:start w:val="1"/>
+      <w:numFmt w:val="lowerLetter"/>
+      <w:lvlText w:val="%8."/>
+      <w:lvlJc w:val="left"/>
+      <w:pPr>
+        <w:ind w:left="5760" w:hanging="360"/>
+      </w:pPr>
+    </w:lvl>
+    <w:lvl w:ilvl="8" w:tplc="FFFFFFFF" w:tentative="1">
+      <w:start w:val="1"/>
+      <w:numFmt w:val="lowerRoman"/>
+      <w:lvlText w:val="%9."/>
+      <w:lvlJc w:val="right"/>
+      <w:pPr>
+        <w:ind w:left="6480" w:hanging="180"/>
+      </w:pPr>
+    </w:lvl>
+  </w:abstractNum>
+  <w:abstractNum w:abstractNumId="3" w15:restartNumberingAfterBreak="0">
+    <w:nsid w:val="1DF27C8B"/>
+    <w:multiLevelType w:val="hybridMultilevel"/>
+    <w:tmpl w:val="CEB0DFD6"/>
+    <w:lvl w:ilvl="0" w:tplc="FFFFFFFF">
+      <w:start w:val="1"/>
+      <w:numFmt w:val="decimal"/>
+      <w:lvlText w:val="%1."/>
+      <w:lvlJc w:val="left"/>
+      <w:pPr>
+        <w:ind w:left="720" w:hanging="360"/>
+      </w:pPr>
+    </w:lvl>
+    <w:lvl w:ilvl="1" w:tplc="FFFFFFFF">
+      <w:start w:val="1"/>
+      <w:numFmt w:val="lowerLetter"/>
+      <w:lvlText w:val="%2."/>
+      <w:lvlJc w:val="left"/>
+      <w:pPr>
+        <w:ind w:left="1440" w:hanging="360"/>
+      </w:pPr>
+    </w:lvl>
+    <w:lvl w:ilvl="2" w:tplc="FFFFFFFF" w:tentative="1">
+      <w:start w:val="1"/>
+      <w:numFmt w:val="lowerRoman"/>
+      <w:lvlText w:val="%3."/>
+      <w:lvlJc w:val="right"/>
+      <w:pPr>
+        <w:ind w:left="2160" w:hanging="180"/>
+      </w:pPr>
+    </w:lvl>
+    <w:lvl w:ilvl="3" w:tplc="FFFFFFFF" w:tentative="1">
+      <w:start w:val="1"/>
+      <w:numFmt w:val="decimal"/>
+      <w:lvlText w:val="%4."/>
+      <w:lvlJc w:val="left"/>
+      <w:pPr>
+        <w:ind w:left="2880" w:hanging="360"/>
+      </w:pPr>
+    </w:lvl>
+    <w:lvl w:ilvl="4" w:tplc="FFFFFFFF" w:tentative="1">
+      <w:start w:val="1"/>
+      <w:numFmt w:val="lowerLetter"/>
+      <w:lvlText w:val="%5."/>
+      <w:lvlJc w:val="left"/>
+      <w:pPr>
+        <w:ind w:left="3600" w:hanging="360"/>
+      </w:pPr>
+    </w:lvl>
+    <w:lvl w:ilvl="5" w:tplc="FFFFFFFF" w:tentative="1">
+      <w:start w:val="1"/>
+      <w:numFmt w:val="lowerRoman"/>
+      <w:lvlText w:val="%6."/>
+      <w:lvlJc w:val="right"/>
+      <w:pPr>
+        <w:ind w:left="4320" w:hanging="180"/>
+      </w:pPr>
+    </w:lvl>
+    <w:lvl w:ilvl="6" w:tplc="FFFFFFFF" w:tentative="1">
+      <w:start w:val="1"/>
+      <w:numFmt w:val="decimal"/>
+      <w:lvlText w:val="%7."/>
+      <w:lvlJc w:val="left"/>
+      <w:pPr>
+        <w:ind w:left="5040" w:hanging="360"/>
+      </w:pPr>
+    </w:lvl>
+    <w:lvl w:ilvl="7" w:tplc="FFFFFFFF" w:tentative="1">
+      <w:start w:val="1"/>
+      <w:numFmt w:val="lowerLetter"/>
+      <w:lvlText w:val="%8."/>
+      <w:lvlJc w:val="left"/>
+      <w:pPr>
+        <w:ind w:left="5760" w:hanging="360"/>
+      </w:pPr>
+    </w:lvl>
+    <w:lvl w:ilvl="8" w:tplc="FFFFFFFF" w:tentative="1">
+      <w:start w:val="1"/>
+      <w:numFmt w:val="lowerRoman"/>
+      <w:lvlText w:val="%9."/>
+      <w:lvlJc w:val="right"/>
+      <w:pPr>
+        <w:ind w:left="6480" w:hanging="180"/>
+      </w:pPr>
+    </w:lvl>
+  </w:abstractNum>
+  <w:abstractNum w:abstractNumId="4" w15:restartNumberingAfterBreak="0">
+    <w:nsid w:val="21363D0C"/>
+    <w:multiLevelType w:val="hybridMultilevel"/>
+    <w:tmpl w:val="64B265D8"/>
+    <w:lvl w:ilvl="0" w:tplc="FFFFFFFF">
+      <w:start w:val="1"/>
+      <w:numFmt w:val="decimal"/>
+      <w:lvlText w:val="%1."/>
+      <w:lvlJc w:val="left"/>
+      <w:pPr>
+        <w:ind w:left="720" w:hanging="360"/>
+      </w:pPr>
+    </w:lvl>
+    <w:lvl w:ilvl="1" w:tplc="FFFFFFFF">
+      <w:start w:val="1"/>
+      <w:numFmt w:val="lowerLetter"/>
+      <w:lvlText w:val="%2."/>
+      <w:lvlJc w:val="left"/>
+      <w:pPr>
+        <w:ind w:left="1440" w:hanging="360"/>
+      </w:pPr>
+    </w:lvl>
+    <w:lvl w:ilvl="2" w:tplc="FFFFFFFF" w:tentative="1">
+      <w:start w:val="1"/>
+      <w:numFmt w:val="lowerRoman"/>
+      <w:lvlText w:val="%3."/>
+      <w:lvlJc w:val="right"/>
+      <w:pPr>
+        <w:ind w:left="2160" w:hanging="180"/>
+      </w:pPr>
+    </w:lvl>
+    <w:lvl w:ilvl="3" w:tplc="FFFFFFFF" w:tentative="1">
+      <w:start w:val="1"/>
+      <w:numFmt w:val="decimal"/>
+      <w:lvlText w:val="%4."/>
+      <w:lvlJc w:val="left"/>
+      <w:pPr>
+        <w:ind w:left="2880" w:hanging="360"/>
+      </w:pPr>
+    </w:lvl>
+    <w:lvl w:ilvl="4" w:tplc="FFFFFFFF" w:tentative="1">
+      <w:start w:val="1"/>
+      <w:numFmt w:val="lowerLetter"/>
+      <w:lvlText w:val="%5."/>
+      <w:lvlJc w:val="left"/>
+      <w:pPr>
+        <w:ind w:left="3600" w:hanging="360"/>
+      </w:pPr>
+    </w:lvl>
+    <w:lvl w:ilvl="5" w:tplc="FFFFFFFF" w:tentative="1">
+      <w:start w:val="1"/>
+      <w:numFmt w:val="lowerRoman"/>
+      <w:lvlText w:val="%6."/>
+      <w:lvlJc w:val="right"/>
+      <w:pPr>
+        <w:ind w:left="4320" w:hanging="180"/>
+      </w:pPr>
+    </w:lvl>
+    <w:lvl w:ilvl="6" w:tplc="FFFFFFFF" w:tentative="1">
+      <w:start w:val="1"/>
+      <w:numFmt w:val="decimal"/>
+      <w:lvlText w:val="%7."/>
+      <w:lvlJc w:val="left"/>
+      <w:pPr>
+        <w:ind w:left="5040" w:hanging="360"/>
+      </w:pPr>
+    </w:lvl>
+    <w:lvl w:ilvl="7" w:tplc="FFFFFFFF" w:tentative="1">
+      <w:start w:val="1"/>
+      <w:numFmt w:val="lowerLetter"/>
+      <w:lvlText w:val="%8."/>
+      <w:lvlJc w:val="left"/>
+      <w:pPr>
+        <w:ind w:left="5760" w:hanging="360"/>
+      </w:pPr>
+    </w:lvl>
+    <w:lvl w:ilvl="8" w:tplc="FFFFFFFF" w:tentative="1">
+      <w:start w:val="1"/>
+      <w:numFmt w:val="lowerRoman"/>
+      <w:lvlText w:val="%9."/>
+      <w:lvlJc w:val="right"/>
+      <w:pPr>
+        <w:ind w:left="6480" w:hanging="180"/>
+      </w:pPr>
+    </w:lvl>
+  </w:abstractNum>
+  <w:abstractNum w:abstractNumId="5" w15:restartNumberingAfterBreak="0">
+    <w:nsid w:val="32A94D96"/>
+    <w:multiLevelType w:val="hybridMultilevel"/>
+    <w:tmpl w:val="02EA320A"/>
+    <w:lvl w:ilvl="0" w:tplc="FFFFFFFF">
+      <w:start w:val="1"/>
+      <w:numFmt w:val="decimal"/>
+      <w:lvlText w:val="%1."/>
+      <w:lvlJc w:val="left"/>
+      <w:pPr>
+        <w:ind w:left="720" w:hanging="360"/>
+      </w:pPr>
+    </w:lvl>
+    <w:lvl w:ilvl="1" w:tplc="FFFFFFFF">
+      <w:start w:val="1"/>
+      <w:numFmt w:val="lowerLetter"/>
+      <w:lvlText w:val="%2."/>
+      <w:lvlJc w:val="left"/>
+      <w:pPr>
+        <w:ind w:left="1440" w:hanging="360"/>
+      </w:pPr>
+    </w:lvl>
+    <w:lvl w:ilvl="2" w:tplc="FFFFFFFF" w:tentative="1">
+      <w:start w:val="1"/>
+      <w:numFmt w:val="lowerRoman"/>
+      <w:lvlText w:val="%3."/>
+      <w:lvlJc w:val="right"/>
+      <w:pPr>
+        <w:ind w:left="2160" w:hanging="180"/>
+      </w:pPr>
+    </w:lvl>
+    <w:lvl w:ilvl="3" w:tplc="FFFFFFFF" w:tentative="1">
+      <w:start w:val="1"/>
+      <w:numFmt w:val="decimal"/>
+      <w:lvlText w:val="%4."/>
+      <w:lvlJc w:val="left"/>
+      <w:pPr>
+        <w:ind w:left="2880" w:hanging="360"/>
+      </w:pPr>
+    </w:lvl>
+    <w:lvl w:ilvl="4" w:tplc="FFFFFFFF" w:tentative="1">
+      <w:start w:val="1"/>
+      <w:numFmt w:val="lowerLetter"/>
+      <w:lvlText w:val="%5."/>
+      <w:lvlJc w:val="left"/>
+      <w:pPr>
+        <w:ind w:left="3600" w:hanging="360"/>
+      </w:pPr>
+    </w:lvl>
+    <w:lvl w:ilvl="5" w:tplc="FFFFFFFF" w:tentative="1">
+      <w:start w:val="1"/>
+      <w:numFmt w:val="lowerRoman"/>
+      <w:lvlText w:val="%6."/>
+      <w:lvlJc w:val="right"/>
+      <w:pPr>
+        <w:ind w:left="4320" w:hanging="180"/>
+      </w:pPr>
+    </w:lvl>
+    <w:lvl w:ilvl="6" w:tplc="FFFFFFFF" w:tentative="1">
+      <w:start w:val="1"/>
+      <w:numFmt w:val="decimal"/>
+      <w:lvlText w:val="%7."/>
+      <w:lvlJc w:val="left"/>
+      <w:pPr>
+        <w:ind w:left="5040" w:hanging="360"/>
+      </w:pPr>
+    </w:lvl>
+    <w:lvl w:ilvl="7" w:tplc="FFFFFFFF" w:tentative="1">
+      <w:start w:val="1"/>
+      <w:numFmt w:val="lowerLetter"/>
+      <w:lvlText w:val="%8."/>
+      <w:lvlJc w:val="left"/>
+      <w:pPr>
+        <w:ind w:left="5760" w:hanging="360"/>
+      </w:pPr>
+    </w:lvl>
+    <w:lvl w:ilvl="8" w:tplc="FFFFFFFF" w:tentative="1">
+      <w:start w:val="1"/>
+      <w:numFmt w:val="lowerRoman"/>
+      <w:lvlText w:val="%9."/>
+      <w:lvlJc w:val="right"/>
+      <w:pPr>
+        <w:ind w:left="6480" w:hanging="180"/>
+      </w:pPr>
+    </w:lvl>
+  </w:abstractNum>
+  <w:abstractNum w:abstractNumId="6" w15:restartNumberingAfterBreak="0">
+    <w:nsid w:val="42741649"/>
+    <w:multiLevelType w:val="hybridMultilevel"/>
+    <w:tmpl w:val="8F5898DE"/>
+    <w:lvl w:ilvl="0" w:tplc="FFFFFFFF">
+      <w:start w:val="1"/>
+      <w:numFmt w:val="decimal"/>
+      <w:lvlText w:val="%1."/>
+      <w:lvlJc w:val="left"/>
+      <w:pPr>
+        <w:ind w:left="720" w:hanging="360"/>
+      </w:pPr>
+    </w:lvl>
+    <w:lvl w:ilvl="1" w:tplc="FFFFFFFF">
+      <w:start w:val="1"/>
+      <w:numFmt w:val="lowerLetter"/>
+      <w:lvlText w:val="%2."/>
+      <w:lvlJc w:val="left"/>
+      <w:pPr>
+        <w:ind w:left="1440" w:hanging="360"/>
+      </w:pPr>
+    </w:lvl>
+    <w:lvl w:ilvl="2" w:tplc="FFFFFFFF" w:tentative="1">
+      <w:start w:val="1"/>
+      <w:numFmt w:val="lowerRoman"/>
+      <w:lvlText w:val="%3."/>
+      <w:lvlJc w:val="right"/>
+      <w:pPr>
+        <w:ind w:left="2160" w:hanging="180"/>
+      </w:pPr>
+    </w:lvl>
+    <w:lvl w:ilvl="3" w:tplc="FFFFFFFF" w:tentative="1">
+      <w:start w:val="1"/>
+      <w:numFmt w:val="decimal"/>
+      <w:lvlText w:val="%4."/>
+      <w:lvlJc w:val="left"/>
+      <w:pPr>
+        <w:ind w:left="2880" w:hanging="360"/>
+      </w:pPr>
+    </w:lvl>
+    <w:lvl w:ilvl="4" w:tplc="FFFFFFFF" w:tentative="1">
+      <w:start w:val="1"/>
+      <w:numFmt w:val="lowerLetter"/>
+      <w:lvlText w:val="%5."/>
+      <w:lvlJc w:val="left"/>
+      <w:pPr>
+        <w:ind w:left="3600" w:hanging="360"/>
+      </w:pPr>
+    </w:lvl>
+    <w:lvl w:ilvl="5" w:tplc="FFFFFFFF" w:tentative="1">
+      <w:start w:val="1"/>
+      <w:numFmt w:val="lowerRoman"/>
+      <w:lvlText w:val="%6."/>
+      <w:lvlJc w:val="right"/>
+      <w:pPr>
+        <w:ind w:left="4320" w:hanging="180"/>
+      </w:pPr>
+    </w:lvl>
+    <w:lvl w:ilvl="6" w:tplc="FFFFFFFF" w:tentative="1">
+      <w:start w:val="1"/>
+      <w:numFmt w:val="decimal"/>
+      <w:lvlText w:val="%7."/>
+      <w:lvlJc w:val="left"/>
+      <w:pPr>
+        <w:ind w:left="5040" w:hanging="360"/>
+      </w:pPr>
+    </w:lvl>
+    <w:lvl w:ilvl="7" w:tplc="FFFFFFFF" w:tentative="1">
+      <w:start w:val="1"/>
+      <w:numFmt w:val="lowerLetter"/>
+      <w:lvlText w:val="%8."/>
+      <w:lvlJc w:val="left"/>
+      <w:pPr>
+        <w:ind w:left="5760" w:hanging="360"/>
+      </w:pPr>
+    </w:lvl>
+    <w:lvl w:ilvl="8" w:tplc="FFFFFFFF" w:tentative="1">
+      <w:start w:val="1"/>
+      <w:numFmt w:val="lowerRoman"/>
+      <w:lvlText w:val="%9."/>
+      <w:lvlJc w:val="right"/>
+      <w:pPr>
+        <w:ind w:left="6480" w:hanging="180"/>
+      </w:pPr>
+    </w:lvl>
+  </w:abstractNum>
+  <w:abstractNum w:abstractNumId="7" w15:restartNumberingAfterBreak="0">
+    <w:nsid w:val="4F1D5A67"/>
+    <w:multiLevelType w:val="hybridMultilevel"/>
+    <w:tmpl w:val="5718B64A"/>
+    <w:lvl w:ilvl="0" w:tplc="FFFFFFFF">
+      <w:start w:val="1"/>
+      <w:numFmt w:val="decimal"/>
+      <w:lvlText w:val="%1."/>
+      <w:lvlJc w:val="left"/>
+      <w:pPr>
+        <w:ind w:left="720" w:hanging="360"/>
+      </w:pPr>
+    </w:lvl>
+    <w:lvl w:ilvl="1" w:tplc="FFFFFFFF">
+      <w:start w:val="1"/>
+      <w:numFmt w:val="lowerLetter"/>
+      <w:lvlText w:val="%2."/>
+      <w:lvlJc w:val="left"/>
+      <w:pPr>
+        <w:ind w:left="1440" w:hanging="360"/>
+      </w:pPr>
+    </w:lvl>
+    <w:lvl w:ilvl="2" w:tplc="FFFFFFFF" w:tentative="1">
+      <w:start w:val="1"/>
+      <w:numFmt w:val="lowerRoman"/>
+      <w:lvlText w:val="%3."/>
+      <w:lvlJc w:val="right"/>
+      <w:pPr>
+        <w:ind w:left="2160" w:hanging="180"/>
+      </w:pPr>
+    </w:lvl>
+    <w:lvl w:ilvl="3" w:tplc="FFFFFFFF" w:tentative="1">
+      <w:start w:val="1"/>
+      <w:numFmt w:val="decimal"/>
+      <w:lvlText w:val="%4."/>
+      <w:lvlJc w:val="left"/>
+      <w:pPr>
+        <w:ind w:left="2880" w:hanging="360"/>
+      </w:pPr>
+    </w:lvl>
+    <w:lvl w:ilvl="4" w:tplc="FFFFFFFF" w:tentative="1">
+      <w:start w:val="1"/>
+      <w:numFmt w:val="lowerLetter"/>
+      <w:lvlText w:val="%5."/>
+      <w:lvlJc w:val="left"/>
+      <w:pPr>
+        <w:ind w:left="3600" w:hanging="360"/>
+      </w:pPr>
+    </w:lvl>
+    <w:lvl w:ilvl="5" w:tplc="FFFFFFFF" w:tentative="1">
+      <w:start w:val="1"/>
+      <w:numFmt w:val="lowerRoman"/>
+      <w:lvlText w:val="%6."/>
+      <w:lvlJc w:val="right"/>
+      <w:pPr>
+        <w:ind w:left="4320" w:hanging="180"/>
+      </w:pPr>
+    </w:lvl>
+    <w:lvl w:ilvl="6" w:tplc="FFFFFFFF" w:tentative="1">
+      <w:start w:val="1"/>
+      <w:numFmt w:val="decimal"/>
+      <w:lvlText w:val="%7."/>
+      <w:lvlJc w:val="left"/>
+      <w:pPr>
+        <w:ind w:left="5040" w:hanging="360"/>
+      </w:pPr>
+    </w:lvl>
+    <w:lvl w:ilvl="7" w:tplc="FFFFFFFF" w:tentative="1">
+      <w:start w:val="1"/>
+      <w:numFmt w:val="lowerLetter"/>
+      <w:lvlText w:val="%8."/>
+      <w:lvlJc w:val="left"/>
+      <w:pPr>
+        <w:ind w:left="5760" w:hanging="360"/>
+      </w:pPr>
+    </w:lvl>
+    <w:lvl w:ilvl="8" w:tplc="FFFFFFFF" w:tentative="1">
+      <w:start w:val="1"/>
+      <w:numFmt w:val="lowerRoman"/>
+      <w:lvlText w:val="%9."/>
+      <w:lvlJc w:val="right"/>
+      <w:pPr>
+        <w:ind w:left="6480" w:hanging="180"/>
+      </w:pPr>
+    </w:lvl>
+  </w:abstractNum>
+  <w:abstractNum w:abstractNumId="8" w15:restartNumberingAfterBreak="0">
+    <w:nsid w:val="57674D75"/>
+    <w:multiLevelType w:val="hybridMultilevel"/>
+    <w:tmpl w:val="3F0E5AB0"/>
+    <w:lvl w:ilvl="0" w:tplc="FFFFFFFF">
+      <w:start w:val="1"/>
+      <w:numFmt w:val="decimal"/>
+      <w:lvlText w:val="%1."/>
+      <w:lvlJc w:val="left"/>
+      <w:pPr>
+        <w:ind w:left="720" w:hanging="360"/>
+      </w:pPr>
+    </w:lvl>
+    <w:lvl w:ilvl="1" w:tplc="FFFFFFFF">
+      <w:start w:val="1"/>
+      <w:numFmt w:val="lowerLetter"/>
+      <w:lvlText w:val="%2."/>
+      <w:lvlJc w:val="left"/>
+      <w:pPr>
+        <w:ind w:left="1440" w:hanging="360"/>
+      </w:pPr>
+    </w:lvl>
+    <w:lvl w:ilvl="2" w:tplc="FFFFFFFF" w:tentative="1">
+      <w:start w:val="1"/>
+      <w:numFmt w:val="lowerRoman"/>
+      <w:lvlText w:val="%3."/>
+      <w:lvlJc w:val="right"/>
+      <w:pPr>
+        <w:ind w:left="2160" w:hanging="180"/>
+      </w:pPr>
+    </w:lvl>
+    <w:lvl w:ilvl="3" w:tplc="FFFFFFFF" w:tentative="1">
+      <w:start w:val="1"/>
+      <w:numFmt w:val="decimal"/>
+      <w:lvlText w:val="%4."/>
+      <w:lvlJc w:val="left"/>
+      <w:pPr>
+        <w:ind w:left="2880" w:hanging="360"/>
+      </w:pPr>
+    </w:lvl>
+    <w:lvl w:ilvl="4" w:tplc="FFFFFFFF" w:tentative="1">
+      <w:start w:val="1"/>
+      <w:numFmt w:val="lowerLetter"/>
+      <w:lvlText w:val="%5."/>
+      <w:lvlJc w:val="left"/>
+      <w:pPr>
+        <w:ind w:left="3600" w:hanging="360"/>
+      </w:pPr>
+    </w:lvl>
+    <w:lvl w:ilvl="5" w:tplc="FFFFFFFF" w:tentative="1">
+      <w:start w:val="1"/>
+      <w:numFmt w:val="lowerRoman"/>
+      <w:lvlText w:val="%6."/>
+      <w:lvlJc w:val="right"/>
+      <w:pPr>
+        <w:ind w:left="4320" w:hanging="180"/>
+      </w:pPr>
+    </w:lvl>
+    <w:lvl w:ilvl="6" w:tplc="FFFFFFFF" w:tentative="1">
+      <w:start w:val="1"/>
+      <w:numFmt w:val="decimal"/>
+      <w:lvlText w:val="%7."/>
+      <w:lvlJc w:val="left"/>
+      <w:pPr>
+        <w:ind w:left="5040" w:hanging="360"/>
+      </w:pPr>
+    </w:lvl>
+    <w:lvl w:ilvl="7" w:tplc="FFFFFFFF" w:tentative="1">
+      <w:start w:val="1"/>
+      <w:numFmt w:val="lowerLetter"/>
+      <w:lvlText w:val="%8."/>
+      <w:lvlJc w:val="left"/>
+      <w:pPr>
+        <w:ind w:left="5760" w:hanging="360"/>
+      </w:pPr>
+    </w:lvl>
+    <w:lvl w:ilvl="8" w:tplc="FFFFFFFF" w:tentative="1">
+      <w:start w:val="1"/>
+      <w:numFmt w:val="lowerRoman"/>
+      <w:lvlText w:val="%9."/>
+      <w:lvlJc w:val="right"/>
+      <w:pPr>
+        <w:ind w:left="6480" w:hanging="180"/>
+      </w:pPr>
+    </w:lvl>
+  </w:abstractNum>
+  <w:abstractNum w:abstractNumId="9" w15:restartNumberingAfterBreak="0">
     <w:nsid w:val="7104778D"/>
     <w:multiLevelType w:val="hybridMultilevel"/>
-    <w:tmpl w:val="64B265D8"/>
+    <w:tmpl w:val="8D0C895A"/>
     <w:lvl w:ilvl="0" w:tplc="0809000F">
       <w:start w:val="1"/>
       <w:numFmt w:val="decimal"/>
@@ -275,6 +2491,178 @@
       </w:pPr>
     </w:lvl>
     <w:lvl w:ilvl="8" w:tplc="0809001B" w:tentative="1">
+      <w:start w:val="1"/>
+      <w:numFmt w:val="lowerRoman"/>
+      <w:lvlText w:val="%9."/>
+      <w:lvlJc w:val="right"/>
+      <w:pPr>
+        <w:ind w:left="6480" w:hanging="180"/>
+      </w:pPr>
+    </w:lvl>
+  </w:abstractNum>
+  <w:abstractNum w:abstractNumId="10" w15:restartNumberingAfterBreak="0">
+    <w:nsid w:val="77E96FA5"/>
+    <w:multiLevelType w:val="hybridMultilevel"/>
+    <w:tmpl w:val="D40ECABA"/>
+    <w:lvl w:ilvl="0" w:tplc="FFFFFFFF">
+      <w:start w:val="1"/>
+      <w:numFmt w:val="decimal"/>
+      <w:lvlText w:val="%1."/>
+      <w:lvlJc w:val="left"/>
+      <w:pPr>
+        <w:ind w:left="720" w:hanging="360"/>
+      </w:pPr>
+    </w:lvl>
+    <w:lvl w:ilvl="1" w:tplc="FFFFFFFF">
+      <w:start w:val="1"/>
+      <w:numFmt w:val="lowerLetter"/>
+      <w:lvlText w:val="%2."/>
+      <w:lvlJc w:val="left"/>
+      <w:pPr>
+        <w:ind w:left="1440" w:hanging="360"/>
+      </w:pPr>
+    </w:lvl>
+    <w:lvl w:ilvl="2" w:tplc="FFFFFFFF" w:tentative="1">
+      <w:start w:val="1"/>
+      <w:numFmt w:val="lowerRoman"/>
+      <w:lvlText w:val="%3."/>
+      <w:lvlJc w:val="right"/>
+      <w:pPr>
+        <w:ind w:left="2160" w:hanging="180"/>
+      </w:pPr>
+    </w:lvl>
+    <w:lvl w:ilvl="3" w:tplc="FFFFFFFF" w:tentative="1">
+      <w:start w:val="1"/>
+      <w:numFmt w:val="decimal"/>
+      <w:lvlText w:val="%4."/>
+      <w:lvlJc w:val="left"/>
+      <w:pPr>
+        <w:ind w:left="2880" w:hanging="360"/>
+      </w:pPr>
+    </w:lvl>
+    <w:lvl w:ilvl="4" w:tplc="FFFFFFFF" w:tentative="1">
+      <w:start w:val="1"/>
+      <w:numFmt w:val="lowerLetter"/>
+      <w:lvlText w:val="%5."/>
+      <w:lvlJc w:val="left"/>
+      <w:pPr>
+        <w:ind w:left="3600" w:hanging="360"/>
+      </w:pPr>
+    </w:lvl>
+    <w:lvl w:ilvl="5" w:tplc="FFFFFFFF" w:tentative="1">
+      <w:start w:val="1"/>
+      <w:numFmt w:val="lowerRoman"/>
+      <w:lvlText w:val="%6."/>
+      <w:lvlJc w:val="right"/>
+      <w:pPr>
+        <w:ind w:left="4320" w:hanging="180"/>
+      </w:pPr>
+    </w:lvl>
+    <w:lvl w:ilvl="6" w:tplc="FFFFFFFF" w:tentative="1">
+      <w:start w:val="1"/>
+      <w:numFmt w:val="decimal"/>
+      <w:lvlText w:val="%7."/>
+      <w:lvlJc w:val="left"/>
+      <w:pPr>
+        <w:ind w:left="5040" w:hanging="360"/>
+      </w:pPr>
+    </w:lvl>
+    <w:lvl w:ilvl="7" w:tplc="FFFFFFFF" w:tentative="1">
+      <w:start w:val="1"/>
+      <w:numFmt w:val="lowerLetter"/>
+      <w:lvlText w:val="%8."/>
+      <w:lvlJc w:val="left"/>
+      <w:pPr>
+        <w:ind w:left="5760" w:hanging="360"/>
+      </w:pPr>
+    </w:lvl>
+    <w:lvl w:ilvl="8" w:tplc="FFFFFFFF" w:tentative="1">
+      <w:start w:val="1"/>
+      <w:numFmt w:val="lowerRoman"/>
+      <w:lvlText w:val="%9."/>
+      <w:lvlJc w:val="right"/>
+      <w:pPr>
+        <w:ind w:left="6480" w:hanging="180"/>
+      </w:pPr>
+    </w:lvl>
+  </w:abstractNum>
+  <w:abstractNum w:abstractNumId="11" w15:restartNumberingAfterBreak="0">
+    <w:nsid w:val="7933616B"/>
+    <w:multiLevelType w:val="hybridMultilevel"/>
+    <w:tmpl w:val="1F8C97F6"/>
+    <w:lvl w:ilvl="0" w:tplc="FFFFFFFF">
+      <w:start w:val="1"/>
+      <w:numFmt w:val="decimal"/>
+      <w:lvlText w:val="%1."/>
+      <w:lvlJc w:val="left"/>
+      <w:pPr>
+        <w:ind w:left="720" w:hanging="360"/>
+      </w:pPr>
+    </w:lvl>
+    <w:lvl w:ilvl="1" w:tplc="FFFFFFFF">
+      <w:start w:val="1"/>
+      <w:numFmt w:val="lowerLetter"/>
+      <w:lvlText w:val="%2."/>
+      <w:lvlJc w:val="left"/>
+      <w:pPr>
+        <w:ind w:left="1440" w:hanging="360"/>
+      </w:pPr>
+    </w:lvl>
+    <w:lvl w:ilvl="2" w:tplc="FFFFFFFF" w:tentative="1">
+      <w:start w:val="1"/>
+      <w:numFmt w:val="lowerRoman"/>
+      <w:lvlText w:val="%3."/>
+      <w:lvlJc w:val="right"/>
+      <w:pPr>
+        <w:ind w:left="2160" w:hanging="180"/>
+      </w:pPr>
+    </w:lvl>
+    <w:lvl w:ilvl="3" w:tplc="FFFFFFFF" w:tentative="1">
+      <w:start w:val="1"/>
+      <w:numFmt w:val="decimal"/>
+      <w:lvlText w:val="%4."/>
+      <w:lvlJc w:val="left"/>
+      <w:pPr>
+        <w:ind w:left="2880" w:hanging="360"/>
+      </w:pPr>
+    </w:lvl>
+    <w:lvl w:ilvl="4" w:tplc="FFFFFFFF" w:tentative="1">
+      <w:start w:val="1"/>
+      <w:numFmt w:val="lowerLetter"/>
+      <w:lvlText w:val="%5."/>
+      <w:lvlJc w:val="left"/>
+      <w:pPr>
+        <w:ind w:left="3600" w:hanging="360"/>
+      </w:pPr>
+    </w:lvl>
+    <w:lvl w:ilvl="5" w:tplc="FFFFFFFF" w:tentative="1">
+      <w:start w:val="1"/>
+      <w:numFmt w:val="lowerRoman"/>
+      <w:lvlText w:val="%6."/>
+      <w:lvlJc w:val="right"/>
+      <w:pPr>
+        <w:ind w:left="4320" w:hanging="180"/>
+      </w:pPr>
+    </w:lvl>
+    <w:lvl w:ilvl="6" w:tplc="FFFFFFFF" w:tentative="1">
+      <w:start w:val="1"/>
+      <w:numFmt w:val="decimal"/>
+      <w:lvlText w:val="%7."/>
+      <w:lvlJc w:val="left"/>
+      <w:pPr>
+        <w:ind w:left="5040" w:hanging="360"/>
+      </w:pPr>
+    </w:lvl>
+    <w:lvl w:ilvl="7" w:tplc="FFFFFFFF" w:tentative="1">
+      <w:start w:val="1"/>
+      <w:numFmt w:val="lowerLetter"/>
+      <w:lvlText w:val="%8."/>
+      <w:lvlJc w:val="left"/>
+      <w:pPr>
+        <w:ind w:left="5760" w:hanging="360"/>
+      </w:pPr>
+    </w:lvl>
+    <w:lvl w:ilvl="8" w:tplc="FFFFFFFF" w:tentative="1">
       <w:start w:val="1"/>
       <w:numFmt w:val="lowerRoman"/>
       <w:lvlText w:val="%9."/>
@@ -285,7 +2673,40 @@
     </w:lvl>
   </w:abstractNum>
   <w:num w:numId="1" w16cid:durableId="1706713714">
+    <w:abstractNumId w:val="9"/>
+  </w:num>
+  <w:num w:numId="2" w16cid:durableId="1085031512">
+    <w:abstractNumId w:val="4"/>
+  </w:num>
+  <w:num w:numId="3" w16cid:durableId="1132595301">
+    <w:abstractNumId w:val="3"/>
+  </w:num>
+  <w:num w:numId="4" w16cid:durableId="1800803766">
+    <w:abstractNumId w:val="10"/>
+  </w:num>
+  <w:num w:numId="5" w16cid:durableId="1270359434">
+    <w:abstractNumId w:val="8"/>
+  </w:num>
+  <w:num w:numId="6" w16cid:durableId="321201619">
+    <w:abstractNumId w:val="6"/>
+  </w:num>
+  <w:num w:numId="7" w16cid:durableId="1159034582">
+    <w:abstractNumId w:val="5"/>
+  </w:num>
+  <w:num w:numId="8" w16cid:durableId="2026588105">
+    <w:abstractNumId w:val="1"/>
+  </w:num>
+  <w:num w:numId="9" w16cid:durableId="134570176">
+    <w:abstractNumId w:val="11"/>
+  </w:num>
+  <w:num w:numId="10" w16cid:durableId="1638029622">
     <w:abstractNumId w:val="0"/>
+  </w:num>
+  <w:num w:numId="11" w16cid:durableId="2032292068">
+    <w:abstractNumId w:val="7"/>
+  </w:num>
+  <w:num w:numId="12" w16cid:durableId="141846477">
+    <w:abstractNumId w:val="2"/>
   </w:num>
 </w:numbering>
 </file>

</xml_diff>